<commit_message>
add acceptance time to templates
</commit_message>
<xml_diff>
--- a/POSCore/CalendarPlanLogic/CalendarPlanTemplates/CalendarPlan2MonthsTemplate.docx
+++ b/POSCore/CalendarPlanLogic/CalendarPlanTemplates/CalendarPlan2MonthsTemplate.docx
@@ -1360,27 +1360,30 @@
           <w:lang w:val="ru-BY"/>
         </w:rPr>
       </w:pPr>
+      <w:bookmarkStart w:id="0" w:name="_GoBack"/>
+      <w:bookmarkEnd w:id="0"/>
     </w:p>
     <w:tbl>
       <w:tblPr>
-        <w:tblW w:w="9994" w:type="dxa"/>
-        <w:tblInd w:w="-5" w:type="dxa"/>
+        <w:tblW w:w="10566" w:type="dxa"/>
+        <w:tblInd w:w="-528" w:type="dxa"/>
         <w:tblLook w:val="04A0" w:firstRow="1" w:lastRow="0" w:firstColumn="1" w:lastColumn="0" w:noHBand="0" w:noVBand="1"/>
       </w:tblPr>
       <w:tblGrid>
-        <w:gridCol w:w="2988"/>
-        <w:gridCol w:w="1548"/>
-        <w:gridCol w:w="1460"/>
-        <w:gridCol w:w="1970"/>
-        <w:gridCol w:w="2028"/>
+        <w:gridCol w:w="2166"/>
+        <w:gridCol w:w="1369"/>
+        <w:gridCol w:w="1450"/>
+        <w:gridCol w:w="2059"/>
+        <w:gridCol w:w="1984"/>
+        <w:gridCol w:w="1538"/>
       </w:tblGrid>
       <w:tr>
         <w:trPr>
-          <w:trHeight w:val="931"/>
+          <w:trHeight w:val="916"/>
         </w:trPr>
         <w:tc>
           <w:tcPr>
-            <w:tcW w:w="2988" w:type="dxa"/>
+            <w:tcW w:w="2166" w:type="dxa"/>
             <w:vMerge w:val="restart"/>
             <w:tcBorders>
               <w:top w:val="single" w:sz="4" w:space="0" w:color="auto"/>
@@ -1417,7 +1420,7 @@
         </w:tc>
         <w:tc>
           <w:tcPr>
-            <w:tcW w:w="3008" w:type="dxa"/>
+            <w:tcW w:w="2819" w:type="dxa"/>
             <w:gridSpan w:val="2"/>
             <w:tcBorders>
               <w:top w:val="single" w:sz="4" w:space="0" w:color="auto"/>
@@ -1453,8 +1456,8 @@
         </w:tc>
         <w:tc>
           <w:tcPr>
-            <w:tcW w:w="3998" w:type="dxa"/>
-            <w:gridSpan w:val="2"/>
+            <w:tcW w:w="5581" w:type="dxa"/>
+            <w:gridSpan w:val="3"/>
             <w:tcBorders>
               <w:top w:val="single" w:sz="4" w:space="0" w:color="auto"/>
               <w:left w:val="nil"/>
@@ -1490,11 +1493,11 @@
       </w:tr>
       <w:tr>
         <w:trPr>
-          <w:trHeight w:val="289"/>
+          <w:trHeight w:val="284"/>
         </w:trPr>
         <w:tc>
           <w:tcPr>
-            <w:tcW w:w="2988" w:type="dxa"/>
+            <w:tcW w:w="2166" w:type="dxa"/>
             <w:vMerge/>
             <w:tcBorders>
               <w:top w:val="single" w:sz="4" w:space="0" w:color="auto"/>
@@ -1521,7 +1524,7 @@
         </w:tc>
         <w:tc>
           <w:tcPr>
-            <w:tcW w:w="1548" w:type="dxa"/>
+            <w:tcW w:w="1369" w:type="dxa"/>
             <w:tcBorders>
               <w:top w:val="nil"/>
               <w:left w:val="nil"/>
@@ -1556,7 +1559,7 @@
         </w:tc>
         <w:tc>
           <w:tcPr>
-            <w:tcW w:w="1460" w:type="dxa"/>
+            <w:tcW w:w="1450" w:type="dxa"/>
             <w:tcBorders>
               <w:top w:val="nil"/>
               <w:left w:val="nil"/>
@@ -1591,7 +1594,7 @@
         </w:tc>
         <w:tc>
           <w:tcPr>
-            <w:tcW w:w="1970" w:type="dxa"/>
+            <w:tcW w:w="2059" w:type="dxa"/>
             <w:tcBorders>
               <w:top w:val="nil"/>
               <w:left w:val="nil"/>
@@ -1612,8 +1615,6 @@
                 <w:lang w:val="en-US" w:eastAsia="ru-BY"/>
               </w:rPr>
             </w:pPr>
-            <w:bookmarkStart w:id="0" w:name="_GoBack"/>
-            <w:bookmarkEnd w:id="0"/>
             <w:r>
               <w:rPr>
                 <w:color w:val="000000"/>
@@ -1627,7 +1628,7 @@
         </w:tc>
         <w:tc>
           <w:tcPr>
-            <w:tcW w:w="2028" w:type="dxa"/>
+            <w:tcW w:w="1984" w:type="dxa"/>
             <w:tcBorders>
               <w:top w:val="nil"/>
               <w:left w:val="nil"/>
@@ -1654,6 +1655,38 @@
                 <w:szCs w:val="24"/>
                 <w:lang w:val="en-US" w:eastAsia="ru-BY"/>
               </w:rPr>
+              <w:t>D1</w:t>
+            </w:r>
+          </w:p>
+        </w:tc>
+        <w:tc>
+          <w:tcPr>
+            <w:tcW w:w="1538" w:type="dxa"/>
+            <w:tcBorders>
+              <w:top w:val="nil"/>
+              <w:left w:val="nil"/>
+              <w:bottom w:val="single" w:sz="4" w:space="0" w:color="auto"/>
+              <w:right w:val="single" w:sz="4" w:space="0" w:color="auto"/>
+            </w:tcBorders>
+          </w:tcPr>
+          <w:p>
+            <w:pPr>
+              <w:ind w:firstLine="0"/>
+              <w:jc w:val="center"/>
+              <w:rPr>
+                <w:color w:val="000000"/>
+                <w:sz w:val="24"/>
+                <w:szCs w:val="24"/>
+                <w:lang w:val="en-US" w:eastAsia="ru-BY"/>
+              </w:rPr>
+            </w:pPr>
+            <w:r>
+              <w:rPr>
+                <w:color w:val="000000"/>
+                <w:sz w:val="24"/>
+                <w:szCs w:val="24"/>
+                <w:lang w:val="en-US" w:eastAsia="ru-BY"/>
+              </w:rPr>
               <w:t>D</w:t>
             </w:r>
             <w:r>
@@ -1663,18 +1696,18 @@
                 <w:szCs w:val="24"/>
                 <w:lang w:val="en-US" w:eastAsia="ru-BY"/>
               </w:rPr>
-              <w:t>1</w:t>
+              <w:t>A</w:t>
             </w:r>
           </w:p>
         </w:tc>
       </w:tr>
       <w:tr>
         <w:trPr>
-          <w:trHeight w:val="310"/>
+          <w:trHeight w:val="305"/>
         </w:trPr>
         <w:tc>
           <w:tcPr>
-            <w:tcW w:w="2988" w:type="dxa"/>
+            <w:tcW w:w="2166" w:type="dxa"/>
             <w:vMerge w:val="restart"/>
             <w:tcBorders>
               <w:top w:val="nil"/>
@@ -1708,7 +1741,7 @@
         </w:tc>
         <w:tc>
           <w:tcPr>
-            <w:tcW w:w="1548" w:type="dxa"/>
+            <w:tcW w:w="1369" w:type="dxa"/>
             <w:vMerge w:val="restart"/>
             <w:tcBorders>
               <w:top w:val="nil"/>
@@ -1742,7 +1775,7 @@
         </w:tc>
         <w:tc>
           <w:tcPr>
-            <w:tcW w:w="1460" w:type="dxa"/>
+            <w:tcW w:w="1450" w:type="dxa"/>
             <w:vMerge w:val="restart"/>
             <w:tcBorders>
               <w:top w:val="nil"/>
@@ -1776,7 +1809,7 @@
         </w:tc>
         <w:tc>
           <w:tcPr>
-            <w:tcW w:w="1970" w:type="dxa"/>
+            <w:tcW w:w="2059" w:type="dxa"/>
             <w:tcBorders>
               <w:top w:val="nil"/>
               <w:left w:val="single" w:sz="4" w:space="0" w:color="auto"/>
@@ -1811,7 +1844,7 @@
         </w:tc>
         <w:tc>
           <w:tcPr>
-            <w:tcW w:w="2028" w:type="dxa"/>
+            <w:tcW w:w="1984" w:type="dxa"/>
             <w:vMerge w:val="restart"/>
             <w:tcBorders>
               <w:top w:val="nil"/>
@@ -1839,17 +1872,50 @@
                 <w:lang w:eastAsia="ru-BY"/>
               </w:rPr>
               <w:t>-</w:t>
+            </w:r>
+          </w:p>
+        </w:tc>
+        <w:tc>
+          <w:tcPr>
+            <w:tcW w:w="1538" w:type="dxa"/>
+            <w:vMerge w:val="restart"/>
+            <w:tcBorders>
+              <w:top w:val="nil"/>
+              <w:left w:val="single" w:sz="4" w:space="0" w:color="auto"/>
+              <w:right w:val="single" w:sz="4" w:space="0" w:color="auto"/>
+            </w:tcBorders>
+            <w:textDirection w:val="btLr"/>
+            <w:vAlign w:val="center"/>
+          </w:tcPr>
+          <w:p>
+            <w:pPr>
+              <w:spacing w:line="256" w:lineRule="auto"/>
+              <w:ind w:right="113"/>
+              <w:jc w:val="center"/>
+              <w:rPr>
+                <w:sz w:val="24"/>
+                <w:szCs w:val="24"/>
+              </w:rPr>
+            </w:pPr>
+            <w:r>
+              <w:rPr>
+                <w:color w:val="000000"/>
+                <w:sz w:val="24"/>
+                <w:szCs w:val="24"/>
+                <w:lang w:eastAsia="ru-BY"/>
+              </w:rPr>
+              <w:t>Приемка объекта в эксплуатацию</w:t>
             </w:r>
           </w:p>
         </w:tc>
       </w:tr>
       <w:tr>
         <w:trPr>
-          <w:trHeight w:val="310"/>
+          <w:trHeight w:val="305"/>
         </w:trPr>
         <w:tc>
           <w:tcPr>
-            <w:tcW w:w="2988" w:type="dxa"/>
+            <w:tcW w:w="2166" w:type="dxa"/>
             <w:vMerge/>
             <w:tcBorders>
               <w:top w:val="nil"/>
@@ -1876,7 +1942,7 @@
         </w:tc>
         <w:tc>
           <w:tcPr>
-            <w:tcW w:w="1548" w:type="dxa"/>
+            <w:tcW w:w="1369" w:type="dxa"/>
             <w:vMerge/>
             <w:tcBorders>
               <w:top w:val="nil"/>
@@ -1903,7 +1969,7 @@
         </w:tc>
         <w:tc>
           <w:tcPr>
-            <w:tcW w:w="1460" w:type="dxa"/>
+            <w:tcW w:w="1450" w:type="dxa"/>
             <w:vMerge/>
             <w:tcBorders>
               <w:top w:val="nil"/>
@@ -1930,7 +1996,7 @@
         </w:tc>
         <w:tc>
           <w:tcPr>
-            <w:tcW w:w="1970" w:type="dxa"/>
+            <w:tcW w:w="2059" w:type="dxa"/>
             <w:tcBorders>
               <w:top w:val="nil"/>
               <w:left w:val="single" w:sz="4" w:space="0" w:color="auto"/>
@@ -1964,7 +2030,7 @@
         </w:tc>
         <w:tc>
           <w:tcPr>
-            <w:tcW w:w="2028" w:type="dxa"/>
+            <w:tcW w:w="1984" w:type="dxa"/>
             <w:vMerge/>
             <w:tcBorders>
               <w:left w:val="single" w:sz="4" w:space="0" w:color="auto"/>
@@ -1984,17 +2050,33 @@
                 <w:szCs w:val="24"/>
                 <w:lang w:val="ru-BY" w:eastAsia="ru-BY"/>
               </w:rPr>
+            </w:pPr>
+          </w:p>
+        </w:tc>
+        <w:tc>
+          <w:tcPr>
+            <w:tcW w:w="1538" w:type="dxa"/>
+            <w:vMerge/>
+            <w:tcBorders>
+              <w:left w:val="single" w:sz="4" w:space="0" w:color="auto"/>
+              <w:right w:val="single" w:sz="4" w:space="0" w:color="auto"/>
+            </w:tcBorders>
+          </w:tcPr>
+          <w:p>
+            <w:pPr>
+              <w:spacing w:line="256" w:lineRule="auto"/>
+              <w:jc w:val="center"/>
             </w:pPr>
           </w:p>
         </w:tc>
       </w:tr>
       <w:tr>
         <w:trPr>
-          <w:trHeight w:val="310"/>
+          <w:trHeight w:val="305"/>
         </w:trPr>
         <w:tc>
           <w:tcPr>
-            <w:tcW w:w="2988" w:type="dxa"/>
+            <w:tcW w:w="2166" w:type="dxa"/>
             <w:vMerge w:val="restart"/>
             <w:tcBorders>
               <w:top w:val="nil"/>
@@ -2027,7 +2109,7 @@
         </w:tc>
         <w:tc>
           <w:tcPr>
-            <w:tcW w:w="1548" w:type="dxa"/>
+            <w:tcW w:w="1369" w:type="dxa"/>
             <w:vMerge w:val="restart"/>
             <w:tcBorders>
               <w:top w:val="nil"/>
@@ -2060,7 +2142,7 @@
         </w:tc>
         <w:tc>
           <w:tcPr>
-            <w:tcW w:w="1460" w:type="dxa"/>
+            <w:tcW w:w="1450" w:type="dxa"/>
             <w:vMerge w:val="restart"/>
             <w:tcBorders>
               <w:top w:val="nil"/>
@@ -2093,7 +2175,7 @@
         </w:tc>
         <w:tc>
           <w:tcPr>
-            <w:tcW w:w="1970" w:type="dxa"/>
+            <w:tcW w:w="2059" w:type="dxa"/>
             <w:tcBorders>
               <w:top w:val="single" w:sz="4" w:space="0" w:color="auto"/>
               <w:left w:val="single" w:sz="4" w:space="0" w:color="auto"/>
@@ -2127,7 +2209,7 @@
         </w:tc>
         <w:tc>
           <w:tcPr>
-            <w:tcW w:w="2028" w:type="dxa"/>
+            <w:tcW w:w="1984" w:type="dxa"/>
             <w:tcBorders>
               <w:top w:val="single" w:sz="4" w:space="0" w:color="auto"/>
               <w:left w:val="single" w:sz="4" w:space="0" w:color="auto"/>
@@ -2157,16 +2239,40 @@
               </w:rPr>
               <w:t>IV1</w:t>
             </w:r>
+          </w:p>
+        </w:tc>
+        <w:tc>
+          <w:tcPr>
+            <w:tcW w:w="1538" w:type="dxa"/>
+            <w:vMerge/>
+            <w:tcBorders>
+              <w:left w:val="single" w:sz="4" w:space="0" w:color="auto"/>
+              <w:right w:val="single" w:sz="4" w:space="0" w:color="auto"/>
+            </w:tcBorders>
+            <w:vAlign w:val="center"/>
+          </w:tcPr>
+          <w:p>
+            <w:pPr>
+              <w:spacing w:line="256" w:lineRule="auto"/>
+              <w:jc w:val="center"/>
+              <w:rPr>
+                <w:color w:val="000000"/>
+                <w:sz w:val="24"/>
+                <w:szCs w:val="24"/>
+                <w:u w:val="single"/>
+                <w:lang w:val="en-US" w:eastAsia="ru-BY"/>
+              </w:rPr>
+            </w:pPr>
           </w:p>
         </w:tc>
       </w:tr>
       <w:tr>
         <w:trPr>
-          <w:trHeight w:val="310"/>
+          <w:trHeight w:val="305"/>
         </w:trPr>
         <w:tc>
           <w:tcPr>
-            <w:tcW w:w="2988" w:type="dxa"/>
+            <w:tcW w:w="2166" w:type="dxa"/>
             <w:vMerge/>
             <w:tcBorders>
               <w:left w:val="single" w:sz="4" w:space="0" w:color="auto"/>
@@ -2191,7 +2297,7 @@
         </w:tc>
         <w:tc>
           <w:tcPr>
-            <w:tcW w:w="1548" w:type="dxa"/>
+            <w:tcW w:w="1369" w:type="dxa"/>
             <w:vMerge/>
             <w:tcBorders>
               <w:left w:val="single" w:sz="4" w:space="0" w:color="auto"/>
@@ -2216,7 +2322,7 @@
         </w:tc>
         <w:tc>
           <w:tcPr>
-            <w:tcW w:w="1460" w:type="dxa"/>
+            <w:tcW w:w="1450" w:type="dxa"/>
             <w:vMerge/>
             <w:tcBorders>
               <w:left w:val="single" w:sz="4" w:space="0" w:color="auto"/>
@@ -2241,7 +2347,7 @@
         </w:tc>
         <w:tc>
           <w:tcPr>
-            <w:tcW w:w="1970" w:type="dxa"/>
+            <w:tcW w:w="2059" w:type="dxa"/>
             <w:tcBorders>
               <w:left w:val="single" w:sz="4" w:space="0" w:color="auto"/>
               <w:bottom w:val="single" w:sz="4" w:space="0" w:color="auto"/>
@@ -2274,7 +2380,7 @@
         </w:tc>
         <w:tc>
           <w:tcPr>
-            <w:tcW w:w="2028" w:type="dxa"/>
+            <w:tcW w:w="1984" w:type="dxa"/>
             <w:tcBorders>
               <w:left w:val="single" w:sz="4" w:space="0" w:color="auto"/>
               <w:bottom w:val="single" w:sz="4" w:space="0" w:color="auto"/>
@@ -2303,16 +2409,39 @@
               </w:rPr>
               <w:t>IWV1</w:t>
             </w:r>
+          </w:p>
+        </w:tc>
+        <w:tc>
+          <w:tcPr>
+            <w:tcW w:w="1538" w:type="dxa"/>
+            <w:vMerge/>
+            <w:tcBorders>
+              <w:left w:val="single" w:sz="4" w:space="0" w:color="auto"/>
+              <w:right w:val="single" w:sz="4" w:space="0" w:color="auto"/>
+            </w:tcBorders>
+            <w:vAlign w:val="center"/>
+          </w:tcPr>
+          <w:p>
+            <w:pPr>
+              <w:spacing w:line="256" w:lineRule="auto"/>
+              <w:jc w:val="center"/>
+              <w:rPr>
+                <w:color w:val="000000"/>
+                <w:sz w:val="24"/>
+                <w:szCs w:val="24"/>
+                <w:lang w:val="ru-BY" w:eastAsia="ru-BY"/>
+              </w:rPr>
+            </w:pPr>
           </w:p>
         </w:tc>
       </w:tr>
       <w:tr>
         <w:trPr>
-          <w:trHeight w:val="310"/>
+          <w:trHeight w:val="305"/>
         </w:trPr>
         <w:tc>
           <w:tcPr>
-            <w:tcW w:w="2988" w:type="dxa"/>
+            <w:tcW w:w="2166" w:type="dxa"/>
             <w:vMerge w:val="restart"/>
             <w:tcBorders>
               <w:top w:val="nil"/>
@@ -2345,7 +2474,7 @@
         </w:tc>
         <w:tc>
           <w:tcPr>
-            <w:tcW w:w="1548" w:type="dxa"/>
+            <w:tcW w:w="1369" w:type="dxa"/>
             <w:vMerge w:val="restart"/>
             <w:tcBorders>
               <w:top w:val="nil"/>
@@ -2378,7 +2507,7 @@
         </w:tc>
         <w:tc>
           <w:tcPr>
-            <w:tcW w:w="1460" w:type="dxa"/>
+            <w:tcW w:w="1450" w:type="dxa"/>
             <w:vMerge w:val="restart"/>
             <w:tcBorders>
               <w:top w:val="nil"/>
@@ -2411,7 +2540,7 @@
         </w:tc>
         <w:tc>
           <w:tcPr>
-            <w:tcW w:w="1970" w:type="dxa"/>
+            <w:tcW w:w="2059" w:type="dxa"/>
             <w:tcBorders>
               <w:top w:val="single" w:sz="4" w:space="0" w:color="auto"/>
               <w:left w:val="single" w:sz="4" w:space="0" w:color="auto"/>
@@ -2445,7 +2574,7 @@
         </w:tc>
         <w:tc>
           <w:tcPr>
-            <w:tcW w:w="2028" w:type="dxa"/>
+            <w:tcW w:w="1984" w:type="dxa"/>
             <w:tcBorders>
               <w:top w:val="single" w:sz="4" w:space="0" w:color="auto"/>
               <w:left w:val="single" w:sz="4" w:space="0" w:color="auto"/>
@@ -2475,16 +2604,40 @@
               </w:rPr>
               <w:t>IV1</w:t>
             </w:r>
+          </w:p>
+        </w:tc>
+        <w:tc>
+          <w:tcPr>
+            <w:tcW w:w="1538" w:type="dxa"/>
+            <w:vMerge/>
+            <w:tcBorders>
+              <w:left w:val="single" w:sz="4" w:space="0" w:color="auto"/>
+              <w:right w:val="single" w:sz="4" w:space="0" w:color="auto"/>
+            </w:tcBorders>
+            <w:vAlign w:val="center"/>
+          </w:tcPr>
+          <w:p>
+            <w:pPr>
+              <w:spacing w:line="256" w:lineRule="auto"/>
+              <w:jc w:val="center"/>
+              <w:rPr>
+                <w:color w:val="000000"/>
+                <w:sz w:val="24"/>
+                <w:szCs w:val="24"/>
+                <w:u w:val="single"/>
+                <w:lang w:val="en-US" w:eastAsia="ru-BY"/>
+              </w:rPr>
+            </w:pPr>
           </w:p>
         </w:tc>
       </w:tr>
       <w:tr>
         <w:trPr>
-          <w:trHeight w:val="310"/>
+          <w:trHeight w:val="305"/>
         </w:trPr>
         <w:tc>
           <w:tcPr>
-            <w:tcW w:w="2988" w:type="dxa"/>
+            <w:tcW w:w="2166" w:type="dxa"/>
             <w:vMerge/>
             <w:tcBorders>
               <w:left w:val="single" w:sz="4" w:space="0" w:color="auto"/>
@@ -2509,7 +2662,7 @@
         </w:tc>
         <w:tc>
           <w:tcPr>
-            <w:tcW w:w="1548" w:type="dxa"/>
+            <w:tcW w:w="1369" w:type="dxa"/>
             <w:vMerge/>
             <w:tcBorders>
               <w:left w:val="single" w:sz="4" w:space="0" w:color="auto"/>
@@ -2534,7 +2687,7 @@
         </w:tc>
         <w:tc>
           <w:tcPr>
-            <w:tcW w:w="1460" w:type="dxa"/>
+            <w:tcW w:w="1450" w:type="dxa"/>
             <w:vMerge/>
             <w:tcBorders>
               <w:left w:val="single" w:sz="4" w:space="0" w:color="auto"/>
@@ -2559,7 +2712,7 @@
         </w:tc>
         <w:tc>
           <w:tcPr>
-            <w:tcW w:w="1970" w:type="dxa"/>
+            <w:tcW w:w="2059" w:type="dxa"/>
             <w:tcBorders>
               <w:left w:val="single" w:sz="4" w:space="0" w:color="auto"/>
               <w:bottom w:val="single" w:sz="4" w:space="0" w:color="auto"/>
@@ -2592,7 +2745,7 @@
         </w:tc>
         <w:tc>
           <w:tcPr>
-            <w:tcW w:w="2028" w:type="dxa"/>
+            <w:tcW w:w="1984" w:type="dxa"/>
             <w:tcBorders>
               <w:left w:val="single" w:sz="4" w:space="0" w:color="auto"/>
               <w:bottom w:val="single" w:sz="4" w:space="0" w:color="auto"/>
@@ -2621,16 +2774,39 @@
               </w:rPr>
               <w:t>IWV1</w:t>
             </w:r>
+          </w:p>
+        </w:tc>
+        <w:tc>
+          <w:tcPr>
+            <w:tcW w:w="1538" w:type="dxa"/>
+            <w:vMerge/>
+            <w:tcBorders>
+              <w:left w:val="single" w:sz="4" w:space="0" w:color="auto"/>
+              <w:right w:val="single" w:sz="4" w:space="0" w:color="auto"/>
+            </w:tcBorders>
+            <w:vAlign w:val="center"/>
+          </w:tcPr>
+          <w:p>
+            <w:pPr>
+              <w:spacing w:line="256" w:lineRule="auto"/>
+              <w:jc w:val="center"/>
+              <w:rPr>
+                <w:color w:val="000000"/>
+                <w:sz w:val="24"/>
+                <w:szCs w:val="24"/>
+                <w:lang w:val="ru-BY" w:eastAsia="ru-BY"/>
+              </w:rPr>
+            </w:pPr>
           </w:p>
         </w:tc>
       </w:tr>
       <w:tr>
         <w:trPr>
-          <w:trHeight w:val="310"/>
+          <w:trHeight w:val="305"/>
         </w:trPr>
         <w:tc>
           <w:tcPr>
-            <w:tcW w:w="2988" w:type="dxa"/>
+            <w:tcW w:w="2166" w:type="dxa"/>
             <w:vMerge w:val="restart"/>
             <w:tcBorders>
               <w:top w:val="nil"/>
@@ -2663,7 +2839,7 @@
         </w:tc>
         <w:tc>
           <w:tcPr>
-            <w:tcW w:w="1548" w:type="dxa"/>
+            <w:tcW w:w="1369" w:type="dxa"/>
             <w:vMerge w:val="restart"/>
             <w:tcBorders>
               <w:top w:val="nil"/>
@@ -2696,7 +2872,7 @@
         </w:tc>
         <w:tc>
           <w:tcPr>
-            <w:tcW w:w="1460" w:type="dxa"/>
+            <w:tcW w:w="1450" w:type="dxa"/>
             <w:vMerge w:val="restart"/>
             <w:tcBorders>
               <w:top w:val="nil"/>
@@ -2729,7 +2905,7 @@
         </w:tc>
         <w:tc>
           <w:tcPr>
-            <w:tcW w:w="1970" w:type="dxa"/>
+            <w:tcW w:w="2059" w:type="dxa"/>
             <w:tcBorders>
               <w:top w:val="single" w:sz="4" w:space="0" w:color="auto"/>
               <w:left w:val="single" w:sz="4" w:space="0" w:color="auto"/>
@@ -2763,7 +2939,7 @@
         </w:tc>
         <w:tc>
           <w:tcPr>
-            <w:tcW w:w="2028" w:type="dxa"/>
+            <w:tcW w:w="1984" w:type="dxa"/>
             <w:tcBorders>
               <w:top w:val="single" w:sz="4" w:space="0" w:color="auto"/>
               <w:left w:val="single" w:sz="4" w:space="0" w:color="auto"/>
@@ -2793,16 +2969,40 @@
               </w:rPr>
               <w:t>IV1</w:t>
             </w:r>
+          </w:p>
+        </w:tc>
+        <w:tc>
+          <w:tcPr>
+            <w:tcW w:w="1538" w:type="dxa"/>
+            <w:vMerge/>
+            <w:tcBorders>
+              <w:left w:val="single" w:sz="4" w:space="0" w:color="auto"/>
+              <w:right w:val="single" w:sz="4" w:space="0" w:color="auto"/>
+            </w:tcBorders>
+            <w:vAlign w:val="center"/>
+          </w:tcPr>
+          <w:p>
+            <w:pPr>
+              <w:spacing w:line="256" w:lineRule="auto"/>
+              <w:jc w:val="center"/>
+              <w:rPr>
+                <w:color w:val="000000"/>
+                <w:sz w:val="24"/>
+                <w:szCs w:val="24"/>
+                <w:u w:val="single"/>
+                <w:lang w:val="en-US" w:eastAsia="ru-BY"/>
+              </w:rPr>
+            </w:pPr>
           </w:p>
         </w:tc>
       </w:tr>
       <w:tr>
         <w:trPr>
-          <w:trHeight w:val="310"/>
+          <w:trHeight w:val="305"/>
         </w:trPr>
         <w:tc>
           <w:tcPr>
-            <w:tcW w:w="2988" w:type="dxa"/>
+            <w:tcW w:w="2166" w:type="dxa"/>
             <w:vMerge/>
             <w:tcBorders>
               <w:left w:val="single" w:sz="4" w:space="0" w:color="auto"/>
@@ -2827,7 +3027,7 @@
         </w:tc>
         <w:tc>
           <w:tcPr>
-            <w:tcW w:w="1548" w:type="dxa"/>
+            <w:tcW w:w="1369" w:type="dxa"/>
             <w:vMerge/>
             <w:tcBorders>
               <w:left w:val="single" w:sz="4" w:space="0" w:color="auto"/>
@@ -2852,7 +3052,7 @@
         </w:tc>
         <w:tc>
           <w:tcPr>
-            <w:tcW w:w="1460" w:type="dxa"/>
+            <w:tcW w:w="1450" w:type="dxa"/>
             <w:vMerge/>
             <w:tcBorders>
               <w:left w:val="single" w:sz="4" w:space="0" w:color="auto"/>
@@ -2877,7 +3077,7 @@
         </w:tc>
         <w:tc>
           <w:tcPr>
-            <w:tcW w:w="1970" w:type="dxa"/>
+            <w:tcW w:w="2059" w:type="dxa"/>
             <w:tcBorders>
               <w:left w:val="single" w:sz="4" w:space="0" w:color="auto"/>
               <w:bottom w:val="single" w:sz="4" w:space="0" w:color="auto"/>
@@ -2910,7 +3110,7 @@
         </w:tc>
         <w:tc>
           <w:tcPr>
-            <w:tcW w:w="2028" w:type="dxa"/>
+            <w:tcW w:w="1984" w:type="dxa"/>
             <w:tcBorders>
               <w:left w:val="single" w:sz="4" w:space="0" w:color="auto"/>
               <w:bottom w:val="single" w:sz="4" w:space="0" w:color="auto"/>
@@ -2939,16 +3139,39 @@
               </w:rPr>
               <w:t>IWV1</w:t>
             </w:r>
+          </w:p>
+        </w:tc>
+        <w:tc>
+          <w:tcPr>
+            <w:tcW w:w="1538" w:type="dxa"/>
+            <w:vMerge/>
+            <w:tcBorders>
+              <w:left w:val="single" w:sz="4" w:space="0" w:color="auto"/>
+              <w:right w:val="single" w:sz="4" w:space="0" w:color="auto"/>
+            </w:tcBorders>
+            <w:vAlign w:val="center"/>
+          </w:tcPr>
+          <w:p>
+            <w:pPr>
+              <w:spacing w:line="256" w:lineRule="auto"/>
+              <w:jc w:val="center"/>
+              <w:rPr>
+                <w:color w:val="000000"/>
+                <w:sz w:val="24"/>
+                <w:szCs w:val="24"/>
+                <w:lang w:val="ru-BY" w:eastAsia="ru-BY"/>
+              </w:rPr>
+            </w:pPr>
           </w:p>
         </w:tc>
       </w:tr>
       <w:tr>
         <w:trPr>
-          <w:trHeight w:val="310"/>
+          <w:trHeight w:val="305"/>
         </w:trPr>
         <w:tc>
           <w:tcPr>
-            <w:tcW w:w="2988" w:type="dxa"/>
+            <w:tcW w:w="2166" w:type="dxa"/>
             <w:vMerge w:val="restart"/>
             <w:tcBorders>
               <w:top w:val="nil"/>
@@ -2981,7 +3204,7 @@
         </w:tc>
         <w:tc>
           <w:tcPr>
-            <w:tcW w:w="1548" w:type="dxa"/>
+            <w:tcW w:w="1369" w:type="dxa"/>
             <w:vMerge w:val="restart"/>
             <w:tcBorders>
               <w:top w:val="nil"/>
@@ -3014,7 +3237,7 @@
         </w:tc>
         <w:tc>
           <w:tcPr>
-            <w:tcW w:w="1460" w:type="dxa"/>
+            <w:tcW w:w="1450" w:type="dxa"/>
             <w:vMerge w:val="restart"/>
             <w:tcBorders>
               <w:top w:val="nil"/>
@@ -3047,7 +3270,7 @@
         </w:tc>
         <w:tc>
           <w:tcPr>
-            <w:tcW w:w="1970" w:type="dxa"/>
+            <w:tcW w:w="2059" w:type="dxa"/>
             <w:tcBorders>
               <w:top w:val="single" w:sz="4" w:space="0" w:color="auto"/>
               <w:left w:val="single" w:sz="4" w:space="0" w:color="auto"/>
@@ -3081,7 +3304,7 @@
         </w:tc>
         <w:tc>
           <w:tcPr>
-            <w:tcW w:w="2028" w:type="dxa"/>
+            <w:tcW w:w="1984" w:type="dxa"/>
             <w:tcBorders>
               <w:top w:val="single" w:sz="4" w:space="0" w:color="auto"/>
               <w:left w:val="single" w:sz="4" w:space="0" w:color="auto"/>
@@ -3111,16 +3334,40 @@
               </w:rPr>
               <w:t>IV1</w:t>
             </w:r>
+          </w:p>
+        </w:tc>
+        <w:tc>
+          <w:tcPr>
+            <w:tcW w:w="1538" w:type="dxa"/>
+            <w:vMerge/>
+            <w:tcBorders>
+              <w:left w:val="single" w:sz="4" w:space="0" w:color="auto"/>
+              <w:right w:val="single" w:sz="4" w:space="0" w:color="auto"/>
+            </w:tcBorders>
+            <w:vAlign w:val="center"/>
+          </w:tcPr>
+          <w:p>
+            <w:pPr>
+              <w:spacing w:line="256" w:lineRule="auto"/>
+              <w:jc w:val="center"/>
+              <w:rPr>
+                <w:color w:val="000000"/>
+                <w:sz w:val="24"/>
+                <w:szCs w:val="24"/>
+                <w:u w:val="single"/>
+                <w:lang w:val="en-US" w:eastAsia="ru-BY"/>
+              </w:rPr>
+            </w:pPr>
           </w:p>
         </w:tc>
       </w:tr>
       <w:tr>
         <w:trPr>
-          <w:trHeight w:val="310"/>
+          <w:trHeight w:val="305"/>
         </w:trPr>
         <w:tc>
           <w:tcPr>
-            <w:tcW w:w="2988" w:type="dxa"/>
+            <w:tcW w:w="2166" w:type="dxa"/>
             <w:vMerge/>
             <w:tcBorders>
               <w:left w:val="single" w:sz="4" w:space="0" w:color="auto"/>
@@ -3145,7 +3392,7 @@
         </w:tc>
         <w:tc>
           <w:tcPr>
-            <w:tcW w:w="1548" w:type="dxa"/>
+            <w:tcW w:w="1369" w:type="dxa"/>
             <w:vMerge/>
             <w:tcBorders>
               <w:left w:val="single" w:sz="4" w:space="0" w:color="auto"/>
@@ -3170,7 +3417,7 @@
         </w:tc>
         <w:tc>
           <w:tcPr>
-            <w:tcW w:w="1460" w:type="dxa"/>
+            <w:tcW w:w="1450" w:type="dxa"/>
             <w:vMerge/>
             <w:tcBorders>
               <w:left w:val="single" w:sz="4" w:space="0" w:color="auto"/>
@@ -3195,7 +3442,7 @@
         </w:tc>
         <w:tc>
           <w:tcPr>
-            <w:tcW w:w="1970" w:type="dxa"/>
+            <w:tcW w:w="2059" w:type="dxa"/>
             <w:tcBorders>
               <w:left w:val="single" w:sz="4" w:space="0" w:color="auto"/>
               <w:bottom w:val="single" w:sz="4" w:space="0" w:color="auto"/>
@@ -3228,7 +3475,7 @@
         </w:tc>
         <w:tc>
           <w:tcPr>
-            <w:tcW w:w="2028" w:type="dxa"/>
+            <w:tcW w:w="1984" w:type="dxa"/>
             <w:tcBorders>
               <w:left w:val="single" w:sz="4" w:space="0" w:color="auto"/>
               <w:bottom w:val="single" w:sz="4" w:space="0" w:color="auto"/>
@@ -3257,16 +3504,39 @@
               </w:rPr>
               <w:t>IWV1</w:t>
             </w:r>
+          </w:p>
+        </w:tc>
+        <w:tc>
+          <w:tcPr>
+            <w:tcW w:w="1538" w:type="dxa"/>
+            <w:vMerge/>
+            <w:tcBorders>
+              <w:left w:val="single" w:sz="4" w:space="0" w:color="auto"/>
+              <w:right w:val="single" w:sz="4" w:space="0" w:color="auto"/>
+            </w:tcBorders>
+            <w:vAlign w:val="center"/>
+          </w:tcPr>
+          <w:p>
+            <w:pPr>
+              <w:spacing w:line="256" w:lineRule="auto"/>
+              <w:jc w:val="center"/>
+              <w:rPr>
+                <w:color w:val="000000"/>
+                <w:sz w:val="24"/>
+                <w:szCs w:val="24"/>
+                <w:lang w:val="ru-BY" w:eastAsia="ru-BY"/>
+              </w:rPr>
+            </w:pPr>
           </w:p>
         </w:tc>
       </w:tr>
       <w:tr>
         <w:trPr>
-          <w:trHeight w:val="310"/>
+          <w:trHeight w:val="305"/>
         </w:trPr>
         <w:tc>
           <w:tcPr>
-            <w:tcW w:w="2988" w:type="dxa"/>
+            <w:tcW w:w="2166" w:type="dxa"/>
             <w:vMerge w:val="restart"/>
             <w:tcBorders>
               <w:top w:val="nil"/>
@@ -3299,7 +3569,7 @@
         </w:tc>
         <w:tc>
           <w:tcPr>
-            <w:tcW w:w="1548" w:type="dxa"/>
+            <w:tcW w:w="1369" w:type="dxa"/>
             <w:vMerge w:val="restart"/>
             <w:tcBorders>
               <w:top w:val="nil"/>
@@ -3332,7 +3602,7 @@
         </w:tc>
         <w:tc>
           <w:tcPr>
-            <w:tcW w:w="1460" w:type="dxa"/>
+            <w:tcW w:w="1450" w:type="dxa"/>
             <w:vMerge w:val="restart"/>
             <w:tcBorders>
               <w:top w:val="nil"/>
@@ -3365,7 +3635,7 @@
         </w:tc>
         <w:tc>
           <w:tcPr>
-            <w:tcW w:w="1970" w:type="dxa"/>
+            <w:tcW w:w="2059" w:type="dxa"/>
             <w:tcBorders>
               <w:top w:val="single" w:sz="4" w:space="0" w:color="auto"/>
               <w:left w:val="single" w:sz="4" w:space="0" w:color="auto"/>
@@ -3399,7 +3669,7 @@
         </w:tc>
         <w:tc>
           <w:tcPr>
-            <w:tcW w:w="2028" w:type="dxa"/>
+            <w:tcW w:w="1984" w:type="dxa"/>
             <w:tcBorders>
               <w:top w:val="single" w:sz="4" w:space="0" w:color="auto"/>
               <w:left w:val="single" w:sz="4" w:space="0" w:color="auto"/>
@@ -3429,16 +3699,40 @@
               </w:rPr>
               <w:t>IV1</w:t>
             </w:r>
+          </w:p>
+        </w:tc>
+        <w:tc>
+          <w:tcPr>
+            <w:tcW w:w="1538" w:type="dxa"/>
+            <w:vMerge/>
+            <w:tcBorders>
+              <w:left w:val="single" w:sz="4" w:space="0" w:color="auto"/>
+              <w:right w:val="single" w:sz="4" w:space="0" w:color="auto"/>
+            </w:tcBorders>
+            <w:vAlign w:val="center"/>
+          </w:tcPr>
+          <w:p>
+            <w:pPr>
+              <w:spacing w:line="256" w:lineRule="auto"/>
+              <w:jc w:val="center"/>
+              <w:rPr>
+                <w:color w:val="000000"/>
+                <w:sz w:val="24"/>
+                <w:szCs w:val="24"/>
+                <w:u w:val="single"/>
+                <w:lang w:val="en-US" w:eastAsia="ru-BY"/>
+              </w:rPr>
+            </w:pPr>
           </w:p>
         </w:tc>
       </w:tr>
       <w:tr>
         <w:trPr>
-          <w:trHeight w:val="310"/>
+          <w:trHeight w:val="305"/>
         </w:trPr>
         <w:tc>
           <w:tcPr>
-            <w:tcW w:w="2988" w:type="dxa"/>
+            <w:tcW w:w="2166" w:type="dxa"/>
             <w:vMerge/>
             <w:tcBorders>
               <w:left w:val="single" w:sz="4" w:space="0" w:color="auto"/>
@@ -3463,7 +3757,7 @@
         </w:tc>
         <w:tc>
           <w:tcPr>
-            <w:tcW w:w="1548" w:type="dxa"/>
+            <w:tcW w:w="1369" w:type="dxa"/>
             <w:vMerge/>
             <w:tcBorders>
               <w:left w:val="single" w:sz="4" w:space="0" w:color="auto"/>
@@ -3488,7 +3782,7 @@
         </w:tc>
         <w:tc>
           <w:tcPr>
-            <w:tcW w:w="1460" w:type="dxa"/>
+            <w:tcW w:w="1450" w:type="dxa"/>
             <w:vMerge/>
             <w:tcBorders>
               <w:left w:val="single" w:sz="4" w:space="0" w:color="auto"/>
@@ -3513,7 +3807,7 @@
         </w:tc>
         <w:tc>
           <w:tcPr>
-            <w:tcW w:w="1970" w:type="dxa"/>
+            <w:tcW w:w="2059" w:type="dxa"/>
             <w:tcBorders>
               <w:left w:val="single" w:sz="4" w:space="0" w:color="auto"/>
               <w:bottom w:val="single" w:sz="4" w:space="0" w:color="auto"/>
@@ -3546,7 +3840,7 @@
         </w:tc>
         <w:tc>
           <w:tcPr>
-            <w:tcW w:w="2028" w:type="dxa"/>
+            <w:tcW w:w="1984" w:type="dxa"/>
             <w:tcBorders>
               <w:left w:val="single" w:sz="4" w:space="0" w:color="auto"/>
               <w:bottom w:val="single" w:sz="4" w:space="0" w:color="auto"/>
@@ -3575,16 +3869,39 @@
               </w:rPr>
               <w:t>IWV1</w:t>
             </w:r>
+          </w:p>
+        </w:tc>
+        <w:tc>
+          <w:tcPr>
+            <w:tcW w:w="1538" w:type="dxa"/>
+            <w:vMerge/>
+            <w:tcBorders>
+              <w:left w:val="single" w:sz="4" w:space="0" w:color="auto"/>
+              <w:right w:val="single" w:sz="4" w:space="0" w:color="auto"/>
+            </w:tcBorders>
+            <w:vAlign w:val="center"/>
+          </w:tcPr>
+          <w:p>
+            <w:pPr>
+              <w:spacing w:line="256" w:lineRule="auto"/>
+              <w:jc w:val="center"/>
+              <w:rPr>
+                <w:color w:val="000000"/>
+                <w:sz w:val="24"/>
+                <w:szCs w:val="24"/>
+                <w:lang w:val="ru-BY" w:eastAsia="ru-BY"/>
+              </w:rPr>
+            </w:pPr>
           </w:p>
         </w:tc>
       </w:tr>
       <w:tr>
         <w:trPr>
-          <w:trHeight w:val="310"/>
+          <w:trHeight w:val="305"/>
         </w:trPr>
         <w:tc>
           <w:tcPr>
-            <w:tcW w:w="2988" w:type="dxa"/>
+            <w:tcW w:w="2166" w:type="dxa"/>
             <w:vMerge w:val="restart"/>
             <w:tcBorders>
               <w:top w:val="nil"/>
@@ -3617,7 +3934,7 @@
         </w:tc>
         <w:tc>
           <w:tcPr>
-            <w:tcW w:w="1548" w:type="dxa"/>
+            <w:tcW w:w="1369" w:type="dxa"/>
             <w:vMerge w:val="restart"/>
             <w:tcBorders>
               <w:top w:val="nil"/>
@@ -3650,7 +3967,7 @@
         </w:tc>
         <w:tc>
           <w:tcPr>
-            <w:tcW w:w="1460" w:type="dxa"/>
+            <w:tcW w:w="1450" w:type="dxa"/>
             <w:vMerge w:val="restart"/>
             <w:tcBorders>
               <w:top w:val="nil"/>
@@ -3683,7 +4000,7 @@
         </w:tc>
         <w:tc>
           <w:tcPr>
-            <w:tcW w:w="1970" w:type="dxa"/>
+            <w:tcW w:w="2059" w:type="dxa"/>
             <w:tcBorders>
               <w:top w:val="single" w:sz="4" w:space="0" w:color="auto"/>
               <w:left w:val="single" w:sz="4" w:space="0" w:color="auto"/>
@@ -3717,7 +4034,7 @@
         </w:tc>
         <w:tc>
           <w:tcPr>
-            <w:tcW w:w="2028" w:type="dxa"/>
+            <w:tcW w:w="1984" w:type="dxa"/>
             <w:tcBorders>
               <w:top w:val="single" w:sz="4" w:space="0" w:color="auto"/>
               <w:left w:val="single" w:sz="4" w:space="0" w:color="auto"/>
@@ -3747,16 +4064,40 @@
               </w:rPr>
               <w:t>IV1</w:t>
             </w:r>
+          </w:p>
+        </w:tc>
+        <w:tc>
+          <w:tcPr>
+            <w:tcW w:w="1538" w:type="dxa"/>
+            <w:vMerge/>
+            <w:tcBorders>
+              <w:left w:val="single" w:sz="4" w:space="0" w:color="auto"/>
+              <w:right w:val="single" w:sz="4" w:space="0" w:color="auto"/>
+            </w:tcBorders>
+            <w:vAlign w:val="center"/>
+          </w:tcPr>
+          <w:p>
+            <w:pPr>
+              <w:spacing w:line="256" w:lineRule="auto"/>
+              <w:jc w:val="center"/>
+              <w:rPr>
+                <w:color w:val="000000"/>
+                <w:sz w:val="24"/>
+                <w:szCs w:val="24"/>
+                <w:u w:val="single"/>
+                <w:lang w:val="en-US" w:eastAsia="ru-BY"/>
+              </w:rPr>
+            </w:pPr>
           </w:p>
         </w:tc>
       </w:tr>
       <w:tr>
         <w:trPr>
-          <w:trHeight w:val="310"/>
+          <w:trHeight w:val="305"/>
         </w:trPr>
         <w:tc>
           <w:tcPr>
-            <w:tcW w:w="2988" w:type="dxa"/>
+            <w:tcW w:w="2166" w:type="dxa"/>
             <w:vMerge/>
             <w:tcBorders>
               <w:left w:val="single" w:sz="4" w:space="0" w:color="auto"/>
@@ -3781,7 +4122,7 @@
         </w:tc>
         <w:tc>
           <w:tcPr>
-            <w:tcW w:w="1548" w:type="dxa"/>
+            <w:tcW w:w="1369" w:type="dxa"/>
             <w:vMerge/>
             <w:tcBorders>
               <w:left w:val="single" w:sz="4" w:space="0" w:color="auto"/>
@@ -3806,7 +4147,7 @@
         </w:tc>
         <w:tc>
           <w:tcPr>
-            <w:tcW w:w="1460" w:type="dxa"/>
+            <w:tcW w:w="1450" w:type="dxa"/>
             <w:vMerge/>
             <w:tcBorders>
               <w:left w:val="single" w:sz="4" w:space="0" w:color="auto"/>
@@ -3831,7 +4172,7 @@
         </w:tc>
         <w:tc>
           <w:tcPr>
-            <w:tcW w:w="1970" w:type="dxa"/>
+            <w:tcW w:w="2059" w:type="dxa"/>
             <w:tcBorders>
               <w:left w:val="single" w:sz="4" w:space="0" w:color="auto"/>
               <w:bottom w:val="single" w:sz="4" w:space="0" w:color="auto"/>
@@ -3864,7 +4205,7 @@
         </w:tc>
         <w:tc>
           <w:tcPr>
-            <w:tcW w:w="2028" w:type="dxa"/>
+            <w:tcW w:w="1984" w:type="dxa"/>
             <w:tcBorders>
               <w:left w:val="single" w:sz="4" w:space="0" w:color="auto"/>
               <w:bottom w:val="single" w:sz="4" w:space="0" w:color="auto"/>
@@ -3893,16 +4234,39 @@
               </w:rPr>
               <w:t>IWV1</w:t>
             </w:r>
+          </w:p>
+        </w:tc>
+        <w:tc>
+          <w:tcPr>
+            <w:tcW w:w="1538" w:type="dxa"/>
+            <w:vMerge/>
+            <w:tcBorders>
+              <w:left w:val="single" w:sz="4" w:space="0" w:color="auto"/>
+              <w:right w:val="single" w:sz="4" w:space="0" w:color="auto"/>
+            </w:tcBorders>
+            <w:vAlign w:val="center"/>
+          </w:tcPr>
+          <w:p>
+            <w:pPr>
+              <w:spacing w:line="256" w:lineRule="auto"/>
+              <w:jc w:val="center"/>
+              <w:rPr>
+                <w:color w:val="000000"/>
+                <w:sz w:val="24"/>
+                <w:szCs w:val="24"/>
+                <w:lang w:val="ru-BY" w:eastAsia="ru-BY"/>
+              </w:rPr>
+            </w:pPr>
           </w:p>
         </w:tc>
       </w:tr>
       <w:tr>
         <w:trPr>
-          <w:trHeight w:val="310"/>
+          <w:trHeight w:val="305"/>
         </w:trPr>
         <w:tc>
           <w:tcPr>
-            <w:tcW w:w="2988" w:type="dxa"/>
+            <w:tcW w:w="2166" w:type="dxa"/>
             <w:vMerge w:val="restart"/>
             <w:tcBorders>
               <w:top w:val="nil"/>
@@ -3935,7 +4299,7 @@
         </w:tc>
         <w:tc>
           <w:tcPr>
-            <w:tcW w:w="1548" w:type="dxa"/>
+            <w:tcW w:w="1369" w:type="dxa"/>
             <w:vMerge w:val="restart"/>
             <w:tcBorders>
               <w:top w:val="nil"/>
@@ -3968,7 +4332,7 @@
         </w:tc>
         <w:tc>
           <w:tcPr>
-            <w:tcW w:w="1460" w:type="dxa"/>
+            <w:tcW w:w="1450" w:type="dxa"/>
             <w:vMerge w:val="restart"/>
             <w:tcBorders>
               <w:top w:val="nil"/>
@@ -4001,7 +4365,7 @@
         </w:tc>
         <w:tc>
           <w:tcPr>
-            <w:tcW w:w="1970" w:type="dxa"/>
+            <w:tcW w:w="2059" w:type="dxa"/>
             <w:tcBorders>
               <w:top w:val="single" w:sz="4" w:space="0" w:color="auto"/>
               <w:left w:val="single" w:sz="4" w:space="0" w:color="auto"/>
@@ -4035,7 +4399,7 @@
         </w:tc>
         <w:tc>
           <w:tcPr>
-            <w:tcW w:w="2028" w:type="dxa"/>
+            <w:tcW w:w="1984" w:type="dxa"/>
             <w:tcBorders>
               <w:top w:val="single" w:sz="4" w:space="0" w:color="auto"/>
               <w:left w:val="single" w:sz="4" w:space="0" w:color="auto"/>
@@ -4065,16 +4429,40 @@
               </w:rPr>
               <w:t>IV1</w:t>
             </w:r>
+          </w:p>
+        </w:tc>
+        <w:tc>
+          <w:tcPr>
+            <w:tcW w:w="1538" w:type="dxa"/>
+            <w:vMerge/>
+            <w:tcBorders>
+              <w:left w:val="single" w:sz="4" w:space="0" w:color="auto"/>
+              <w:right w:val="single" w:sz="4" w:space="0" w:color="auto"/>
+            </w:tcBorders>
+            <w:vAlign w:val="center"/>
+          </w:tcPr>
+          <w:p>
+            <w:pPr>
+              <w:spacing w:line="256" w:lineRule="auto"/>
+              <w:jc w:val="center"/>
+              <w:rPr>
+                <w:color w:val="000000"/>
+                <w:sz w:val="24"/>
+                <w:szCs w:val="24"/>
+                <w:u w:val="single"/>
+                <w:lang w:val="en-US" w:eastAsia="ru-BY"/>
+              </w:rPr>
+            </w:pPr>
           </w:p>
         </w:tc>
       </w:tr>
       <w:tr>
         <w:trPr>
-          <w:trHeight w:val="310"/>
+          <w:trHeight w:val="305"/>
         </w:trPr>
         <w:tc>
           <w:tcPr>
-            <w:tcW w:w="2988" w:type="dxa"/>
+            <w:tcW w:w="2166" w:type="dxa"/>
             <w:vMerge/>
             <w:tcBorders>
               <w:left w:val="single" w:sz="4" w:space="0" w:color="auto"/>
@@ -4099,7 +4487,7 @@
         </w:tc>
         <w:tc>
           <w:tcPr>
-            <w:tcW w:w="1548" w:type="dxa"/>
+            <w:tcW w:w="1369" w:type="dxa"/>
             <w:vMerge/>
             <w:tcBorders>
               <w:left w:val="single" w:sz="4" w:space="0" w:color="auto"/>
@@ -4124,7 +4512,7 @@
         </w:tc>
         <w:tc>
           <w:tcPr>
-            <w:tcW w:w="1460" w:type="dxa"/>
+            <w:tcW w:w="1450" w:type="dxa"/>
             <w:vMerge/>
             <w:tcBorders>
               <w:left w:val="single" w:sz="4" w:space="0" w:color="auto"/>
@@ -4149,7 +4537,7 @@
         </w:tc>
         <w:tc>
           <w:tcPr>
-            <w:tcW w:w="1970" w:type="dxa"/>
+            <w:tcW w:w="2059" w:type="dxa"/>
             <w:tcBorders>
               <w:left w:val="single" w:sz="4" w:space="0" w:color="auto"/>
               <w:bottom w:val="single" w:sz="4" w:space="0" w:color="auto"/>
@@ -4182,7 +4570,7 @@
         </w:tc>
         <w:tc>
           <w:tcPr>
-            <w:tcW w:w="2028" w:type="dxa"/>
+            <w:tcW w:w="1984" w:type="dxa"/>
             <w:tcBorders>
               <w:left w:val="single" w:sz="4" w:space="0" w:color="auto"/>
               <w:bottom w:val="single" w:sz="4" w:space="0" w:color="auto"/>
@@ -4211,16 +4599,39 @@
               </w:rPr>
               <w:t>IWV1</w:t>
             </w:r>
+          </w:p>
+        </w:tc>
+        <w:tc>
+          <w:tcPr>
+            <w:tcW w:w="1538" w:type="dxa"/>
+            <w:vMerge/>
+            <w:tcBorders>
+              <w:left w:val="single" w:sz="4" w:space="0" w:color="auto"/>
+              <w:right w:val="single" w:sz="4" w:space="0" w:color="auto"/>
+            </w:tcBorders>
+            <w:vAlign w:val="center"/>
+          </w:tcPr>
+          <w:p>
+            <w:pPr>
+              <w:spacing w:line="256" w:lineRule="auto"/>
+              <w:jc w:val="center"/>
+              <w:rPr>
+                <w:color w:val="000000"/>
+                <w:sz w:val="24"/>
+                <w:szCs w:val="24"/>
+                <w:lang w:val="ru-BY" w:eastAsia="ru-BY"/>
+              </w:rPr>
+            </w:pPr>
           </w:p>
         </w:tc>
       </w:tr>
       <w:tr>
         <w:trPr>
-          <w:trHeight w:val="310"/>
+          <w:trHeight w:val="305"/>
         </w:trPr>
         <w:tc>
           <w:tcPr>
-            <w:tcW w:w="2988" w:type="dxa"/>
+            <w:tcW w:w="2166" w:type="dxa"/>
             <w:vMerge w:val="restart"/>
             <w:tcBorders>
               <w:top w:val="nil"/>
@@ -4253,7 +4664,7 @@
         </w:tc>
         <w:tc>
           <w:tcPr>
-            <w:tcW w:w="1548" w:type="dxa"/>
+            <w:tcW w:w="1369" w:type="dxa"/>
             <w:vMerge w:val="restart"/>
             <w:tcBorders>
               <w:top w:val="nil"/>
@@ -4286,7 +4697,7 @@
         </w:tc>
         <w:tc>
           <w:tcPr>
-            <w:tcW w:w="1460" w:type="dxa"/>
+            <w:tcW w:w="1450" w:type="dxa"/>
             <w:vMerge w:val="restart"/>
             <w:tcBorders>
               <w:top w:val="nil"/>
@@ -4319,7 +4730,7 @@
         </w:tc>
         <w:tc>
           <w:tcPr>
-            <w:tcW w:w="1970" w:type="dxa"/>
+            <w:tcW w:w="2059" w:type="dxa"/>
             <w:tcBorders>
               <w:top w:val="single" w:sz="4" w:space="0" w:color="auto"/>
               <w:left w:val="single" w:sz="4" w:space="0" w:color="auto"/>
@@ -4353,7 +4764,7 @@
         </w:tc>
         <w:tc>
           <w:tcPr>
-            <w:tcW w:w="2028" w:type="dxa"/>
+            <w:tcW w:w="1984" w:type="dxa"/>
             <w:tcBorders>
               <w:top w:val="single" w:sz="4" w:space="0" w:color="auto"/>
               <w:left w:val="single" w:sz="4" w:space="0" w:color="auto"/>
@@ -4383,16 +4794,40 @@
               </w:rPr>
               <w:t>IV1</w:t>
             </w:r>
+          </w:p>
+        </w:tc>
+        <w:tc>
+          <w:tcPr>
+            <w:tcW w:w="1538" w:type="dxa"/>
+            <w:vMerge/>
+            <w:tcBorders>
+              <w:left w:val="single" w:sz="4" w:space="0" w:color="auto"/>
+              <w:right w:val="single" w:sz="4" w:space="0" w:color="auto"/>
+            </w:tcBorders>
+            <w:vAlign w:val="center"/>
+          </w:tcPr>
+          <w:p>
+            <w:pPr>
+              <w:spacing w:line="256" w:lineRule="auto"/>
+              <w:jc w:val="center"/>
+              <w:rPr>
+                <w:color w:val="000000"/>
+                <w:sz w:val="24"/>
+                <w:szCs w:val="24"/>
+                <w:u w:val="single"/>
+                <w:lang w:val="en-US" w:eastAsia="ru-BY"/>
+              </w:rPr>
+            </w:pPr>
           </w:p>
         </w:tc>
       </w:tr>
       <w:tr>
         <w:trPr>
-          <w:trHeight w:val="310"/>
+          <w:trHeight w:val="305"/>
         </w:trPr>
         <w:tc>
           <w:tcPr>
-            <w:tcW w:w="2988" w:type="dxa"/>
+            <w:tcW w:w="2166" w:type="dxa"/>
             <w:vMerge/>
             <w:tcBorders>
               <w:left w:val="single" w:sz="4" w:space="0" w:color="auto"/>
@@ -4417,7 +4852,7 @@
         </w:tc>
         <w:tc>
           <w:tcPr>
-            <w:tcW w:w="1548" w:type="dxa"/>
+            <w:tcW w:w="1369" w:type="dxa"/>
             <w:vMerge/>
             <w:tcBorders>
               <w:left w:val="single" w:sz="4" w:space="0" w:color="auto"/>
@@ -4442,7 +4877,7 @@
         </w:tc>
         <w:tc>
           <w:tcPr>
-            <w:tcW w:w="1460" w:type="dxa"/>
+            <w:tcW w:w="1450" w:type="dxa"/>
             <w:vMerge/>
             <w:tcBorders>
               <w:left w:val="single" w:sz="4" w:space="0" w:color="auto"/>
@@ -4467,7 +4902,7 @@
         </w:tc>
         <w:tc>
           <w:tcPr>
-            <w:tcW w:w="1970" w:type="dxa"/>
+            <w:tcW w:w="2059" w:type="dxa"/>
             <w:tcBorders>
               <w:left w:val="single" w:sz="4" w:space="0" w:color="auto"/>
               <w:bottom w:val="single" w:sz="4" w:space="0" w:color="auto"/>
@@ -4500,7 +4935,7 @@
         </w:tc>
         <w:tc>
           <w:tcPr>
-            <w:tcW w:w="2028" w:type="dxa"/>
+            <w:tcW w:w="1984" w:type="dxa"/>
             <w:tcBorders>
               <w:left w:val="single" w:sz="4" w:space="0" w:color="auto"/>
               <w:bottom w:val="single" w:sz="4" w:space="0" w:color="auto"/>
@@ -4529,16 +4964,39 @@
               </w:rPr>
               <w:t>IWV1</w:t>
             </w:r>
+          </w:p>
+        </w:tc>
+        <w:tc>
+          <w:tcPr>
+            <w:tcW w:w="1538" w:type="dxa"/>
+            <w:vMerge/>
+            <w:tcBorders>
+              <w:left w:val="single" w:sz="4" w:space="0" w:color="auto"/>
+              <w:right w:val="single" w:sz="4" w:space="0" w:color="auto"/>
+            </w:tcBorders>
+            <w:vAlign w:val="center"/>
+          </w:tcPr>
+          <w:p>
+            <w:pPr>
+              <w:spacing w:line="256" w:lineRule="auto"/>
+              <w:jc w:val="center"/>
+              <w:rPr>
+                <w:color w:val="000000"/>
+                <w:sz w:val="24"/>
+                <w:szCs w:val="24"/>
+                <w:lang w:val="ru-BY" w:eastAsia="ru-BY"/>
+              </w:rPr>
+            </w:pPr>
           </w:p>
         </w:tc>
       </w:tr>
       <w:tr>
         <w:trPr>
-          <w:trHeight w:val="310"/>
+          <w:trHeight w:val="305"/>
         </w:trPr>
         <w:tc>
           <w:tcPr>
-            <w:tcW w:w="2988" w:type="dxa"/>
+            <w:tcW w:w="2166" w:type="dxa"/>
             <w:vMerge w:val="restart"/>
             <w:tcBorders>
               <w:top w:val="nil"/>
@@ -4571,7 +5029,7 @@
         </w:tc>
         <w:tc>
           <w:tcPr>
-            <w:tcW w:w="1548" w:type="dxa"/>
+            <w:tcW w:w="1369" w:type="dxa"/>
             <w:vMerge w:val="restart"/>
             <w:tcBorders>
               <w:top w:val="nil"/>
@@ -4604,7 +5062,7 @@
         </w:tc>
         <w:tc>
           <w:tcPr>
-            <w:tcW w:w="1460" w:type="dxa"/>
+            <w:tcW w:w="1450" w:type="dxa"/>
             <w:vMerge w:val="restart"/>
             <w:tcBorders>
               <w:top w:val="nil"/>
@@ -4637,7 +5095,7 @@
         </w:tc>
         <w:tc>
           <w:tcPr>
-            <w:tcW w:w="1970" w:type="dxa"/>
+            <w:tcW w:w="2059" w:type="dxa"/>
             <w:tcBorders>
               <w:top w:val="single" w:sz="4" w:space="0" w:color="auto"/>
               <w:left w:val="single" w:sz="4" w:space="0" w:color="auto"/>
@@ -4671,7 +5129,7 @@
         </w:tc>
         <w:tc>
           <w:tcPr>
-            <w:tcW w:w="2028" w:type="dxa"/>
+            <w:tcW w:w="1984" w:type="dxa"/>
             <w:tcBorders>
               <w:top w:val="single" w:sz="4" w:space="0" w:color="auto"/>
               <w:left w:val="single" w:sz="4" w:space="0" w:color="auto"/>
@@ -4701,16 +5159,40 @@
               </w:rPr>
               <w:t>IV1</w:t>
             </w:r>
+          </w:p>
+        </w:tc>
+        <w:tc>
+          <w:tcPr>
+            <w:tcW w:w="1538" w:type="dxa"/>
+            <w:vMerge/>
+            <w:tcBorders>
+              <w:left w:val="single" w:sz="4" w:space="0" w:color="auto"/>
+              <w:right w:val="single" w:sz="4" w:space="0" w:color="auto"/>
+            </w:tcBorders>
+            <w:vAlign w:val="center"/>
+          </w:tcPr>
+          <w:p>
+            <w:pPr>
+              <w:spacing w:line="256" w:lineRule="auto"/>
+              <w:jc w:val="center"/>
+              <w:rPr>
+                <w:color w:val="000000"/>
+                <w:sz w:val="24"/>
+                <w:szCs w:val="24"/>
+                <w:u w:val="single"/>
+                <w:lang w:val="en-US" w:eastAsia="ru-BY"/>
+              </w:rPr>
+            </w:pPr>
           </w:p>
         </w:tc>
       </w:tr>
       <w:tr>
         <w:trPr>
-          <w:trHeight w:val="310"/>
+          <w:trHeight w:val="305"/>
         </w:trPr>
         <w:tc>
           <w:tcPr>
-            <w:tcW w:w="2988" w:type="dxa"/>
+            <w:tcW w:w="2166" w:type="dxa"/>
             <w:vMerge/>
             <w:tcBorders>
               <w:left w:val="single" w:sz="4" w:space="0" w:color="auto"/>
@@ -4735,7 +5217,7 @@
         </w:tc>
         <w:tc>
           <w:tcPr>
-            <w:tcW w:w="1548" w:type="dxa"/>
+            <w:tcW w:w="1369" w:type="dxa"/>
             <w:vMerge/>
             <w:tcBorders>
               <w:left w:val="single" w:sz="4" w:space="0" w:color="auto"/>
@@ -4760,7 +5242,7 @@
         </w:tc>
         <w:tc>
           <w:tcPr>
-            <w:tcW w:w="1460" w:type="dxa"/>
+            <w:tcW w:w="1450" w:type="dxa"/>
             <w:vMerge/>
             <w:tcBorders>
               <w:left w:val="single" w:sz="4" w:space="0" w:color="auto"/>
@@ -4785,7 +5267,7 @@
         </w:tc>
         <w:tc>
           <w:tcPr>
-            <w:tcW w:w="1970" w:type="dxa"/>
+            <w:tcW w:w="2059" w:type="dxa"/>
             <w:tcBorders>
               <w:left w:val="single" w:sz="4" w:space="0" w:color="auto"/>
               <w:bottom w:val="single" w:sz="4" w:space="0" w:color="auto"/>
@@ -4818,7 +5300,7 @@
         </w:tc>
         <w:tc>
           <w:tcPr>
-            <w:tcW w:w="2028" w:type="dxa"/>
+            <w:tcW w:w="1984" w:type="dxa"/>
             <w:tcBorders>
               <w:left w:val="single" w:sz="4" w:space="0" w:color="auto"/>
               <w:bottom w:val="single" w:sz="4" w:space="0" w:color="auto"/>
@@ -4847,16 +5329,39 @@
               </w:rPr>
               <w:t>IWV1</w:t>
             </w:r>
+          </w:p>
+        </w:tc>
+        <w:tc>
+          <w:tcPr>
+            <w:tcW w:w="1538" w:type="dxa"/>
+            <w:vMerge/>
+            <w:tcBorders>
+              <w:left w:val="single" w:sz="4" w:space="0" w:color="auto"/>
+              <w:right w:val="single" w:sz="4" w:space="0" w:color="auto"/>
+            </w:tcBorders>
+            <w:vAlign w:val="center"/>
+          </w:tcPr>
+          <w:p>
+            <w:pPr>
+              <w:spacing w:line="256" w:lineRule="auto"/>
+              <w:jc w:val="center"/>
+              <w:rPr>
+                <w:color w:val="000000"/>
+                <w:sz w:val="24"/>
+                <w:szCs w:val="24"/>
+                <w:lang w:val="ru-BY" w:eastAsia="ru-BY"/>
+              </w:rPr>
+            </w:pPr>
           </w:p>
         </w:tc>
       </w:tr>
       <w:tr>
         <w:trPr>
-          <w:trHeight w:val="310"/>
+          <w:trHeight w:val="305"/>
         </w:trPr>
         <w:tc>
           <w:tcPr>
-            <w:tcW w:w="2988" w:type="dxa"/>
+            <w:tcW w:w="2166" w:type="dxa"/>
             <w:vMerge w:val="restart"/>
             <w:tcBorders>
               <w:top w:val="nil"/>
@@ -4889,7 +5394,7 @@
         </w:tc>
         <w:tc>
           <w:tcPr>
-            <w:tcW w:w="1548" w:type="dxa"/>
+            <w:tcW w:w="1369" w:type="dxa"/>
             <w:vMerge w:val="restart"/>
             <w:tcBorders>
               <w:top w:val="nil"/>
@@ -4922,7 +5427,7 @@
         </w:tc>
         <w:tc>
           <w:tcPr>
-            <w:tcW w:w="1460" w:type="dxa"/>
+            <w:tcW w:w="1450" w:type="dxa"/>
             <w:vMerge w:val="restart"/>
             <w:tcBorders>
               <w:top w:val="nil"/>
@@ -4955,7 +5460,7 @@
         </w:tc>
         <w:tc>
           <w:tcPr>
-            <w:tcW w:w="1970" w:type="dxa"/>
+            <w:tcW w:w="2059" w:type="dxa"/>
             <w:tcBorders>
               <w:top w:val="single" w:sz="4" w:space="0" w:color="auto"/>
               <w:left w:val="single" w:sz="4" w:space="0" w:color="auto"/>
@@ -4989,7 +5494,7 @@
         </w:tc>
         <w:tc>
           <w:tcPr>
-            <w:tcW w:w="2028" w:type="dxa"/>
+            <w:tcW w:w="1984" w:type="dxa"/>
             <w:tcBorders>
               <w:top w:val="single" w:sz="4" w:space="0" w:color="auto"/>
               <w:left w:val="single" w:sz="4" w:space="0" w:color="auto"/>
@@ -5019,16 +5524,40 @@
               </w:rPr>
               <w:t>IV1</w:t>
             </w:r>
+          </w:p>
+        </w:tc>
+        <w:tc>
+          <w:tcPr>
+            <w:tcW w:w="1538" w:type="dxa"/>
+            <w:vMerge/>
+            <w:tcBorders>
+              <w:left w:val="single" w:sz="4" w:space="0" w:color="auto"/>
+              <w:right w:val="single" w:sz="4" w:space="0" w:color="auto"/>
+            </w:tcBorders>
+            <w:vAlign w:val="center"/>
+          </w:tcPr>
+          <w:p>
+            <w:pPr>
+              <w:spacing w:line="256" w:lineRule="auto"/>
+              <w:jc w:val="center"/>
+              <w:rPr>
+                <w:color w:val="000000"/>
+                <w:sz w:val="24"/>
+                <w:szCs w:val="24"/>
+                <w:u w:val="single"/>
+                <w:lang w:val="en-US" w:eastAsia="ru-BY"/>
+              </w:rPr>
+            </w:pPr>
           </w:p>
         </w:tc>
       </w:tr>
       <w:tr>
         <w:trPr>
-          <w:trHeight w:val="310"/>
+          <w:trHeight w:val="305"/>
         </w:trPr>
         <w:tc>
           <w:tcPr>
-            <w:tcW w:w="2988" w:type="dxa"/>
+            <w:tcW w:w="2166" w:type="dxa"/>
             <w:vMerge/>
             <w:tcBorders>
               <w:left w:val="single" w:sz="4" w:space="0" w:color="auto"/>
@@ -5053,7 +5582,7 @@
         </w:tc>
         <w:tc>
           <w:tcPr>
-            <w:tcW w:w="1548" w:type="dxa"/>
+            <w:tcW w:w="1369" w:type="dxa"/>
             <w:vMerge/>
             <w:tcBorders>
               <w:left w:val="single" w:sz="4" w:space="0" w:color="auto"/>
@@ -5078,7 +5607,7 @@
         </w:tc>
         <w:tc>
           <w:tcPr>
-            <w:tcW w:w="1460" w:type="dxa"/>
+            <w:tcW w:w="1450" w:type="dxa"/>
             <w:vMerge/>
             <w:tcBorders>
               <w:left w:val="single" w:sz="4" w:space="0" w:color="auto"/>
@@ -5103,7 +5632,7 @@
         </w:tc>
         <w:tc>
           <w:tcPr>
-            <w:tcW w:w="1970" w:type="dxa"/>
+            <w:tcW w:w="2059" w:type="dxa"/>
             <w:tcBorders>
               <w:left w:val="single" w:sz="4" w:space="0" w:color="auto"/>
               <w:bottom w:val="single" w:sz="4" w:space="0" w:color="auto"/>
@@ -5136,7 +5665,7 @@
         </w:tc>
         <w:tc>
           <w:tcPr>
-            <w:tcW w:w="2028" w:type="dxa"/>
+            <w:tcW w:w="1984" w:type="dxa"/>
             <w:tcBorders>
               <w:left w:val="single" w:sz="4" w:space="0" w:color="auto"/>
               <w:bottom w:val="single" w:sz="4" w:space="0" w:color="auto"/>
@@ -5165,16 +5694,39 @@
               </w:rPr>
               <w:t>IWV1</w:t>
             </w:r>
+          </w:p>
+        </w:tc>
+        <w:tc>
+          <w:tcPr>
+            <w:tcW w:w="1538" w:type="dxa"/>
+            <w:vMerge/>
+            <w:tcBorders>
+              <w:left w:val="single" w:sz="4" w:space="0" w:color="auto"/>
+              <w:right w:val="single" w:sz="4" w:space="0" w:color="auto"/>
+            </w:tcBorders>
+            <w:vAlign w:val="center"/>
+          </w:tcPr>
+          <w:p>
+            <w:pPr>
+              <w:spacing w:line="256" w:lineRule="auto"/>
+              <w:jc w:val="center"/>
+              <w:rPr>
+                <w:color w:val="000000"/>
+                <w:sz w:val="24"/>
+                <w:szCs w:val="24"/>
+                <w:lang w:val="ru-BY" w:eastAsia="ru-BY"/>
+              </w:rPr>
+            </w:pPr>
           </w:p>
         </w:tc>
       </w:tr>
       <w:tr>
         <w:trPr>
-          <w:trHeight w:val="310"/>
+          <w:trHeight w:val="305"/>
         </w:trPr>
         <w:tc>
           <w:tcPr>
-            <w:tcW w:w="2988" w:type="dxa"/>
+            <w:tcW w:w="2166" w:type="dxa"/>
             <w:vMerge w:val="restart"/>
             <w:tcBorders>
               <w:left w:val="single" w:sz="4" w:space="0" w:color="auto"/>
@@ -5206,7 +5758,7 @@
         </w:tc>
         <w:tc>
           <w:tcPr>
-            <w:tcW w:w="1548" w:type="dxa"/>
+            <w:tcW w:w="1369" w:type="dxa"/>
             <w:vMerge w:val="restart"/>
             <w:tcBorders>
               <w:left w:val="single" w:sz="4" w:space="0" w:color="auto"/>
@@ -5238,7 +5790,7 @@
         </w:tc>
         <w:tc>
           <w:tcPr>
-            <w:tcW w:w="1460" w:type="dxa"/>
+            <w:tcW w:w="1450" w:type="dxa"/>
             <w:vMerge w:val="restart"/>
             <w:tcBorders>
               <w:left w:val="single" w:sz="4" w:space="0" w:color="auto"/>
@@ -5270,7 +5822,7 @@
         </w:tc>
         <w:tc>
           <w:tcPr>
-            <w:tcW w:w="1970" w:type="dxa"/>
+            <w:tcW w:w="2059" w:type="dxa"/>
             <w:tcBorders>
               <w:top w:val="single" w:sz="4" w:space="0" w:color="auto"/>
               <w:left w:val="single" w:sz="4" w:space="0" w:color="auto"/>
@@ -5304,7 +5856,7 @@
         </w:tc>
         <w:tc>
           <w:tcPr>
-            <w:tcW w:w="2028" w:type="dxa"/>
+            <w:tcW w:w="1984" w:type="dxa"/>
             <w:tcBorders>
               <w:top w:val="single" w:sz="4" w:space="0" w:color="auto"/>
               <w:left w:val="single" w:sz="4" w:space="0" w:color="auto"/>
@@ -5334,16 +5886,40 @@
               </w:rPr>
               <w:t>IV1</w:t>
             </w:r>
+          </w:p>
+        </w:tc>
+        <w:tc>
+          <w:tcPr>
+            <w:tcW w:w="1538" w:type="dxa"/>
+            <w:vMerge/>
+            <w:tcBorders>
+              <w:left w:val="single" w:sz="4" w:space="0" w:color="auto"/>
+              <w:right w:val="single" w:sz="4" w:space="0" w:color="auto"/>
+            </w:tcBorders>
+            <w:vAlign w:val="center"/>
+          </w:tcPr>
+          <w:p>
+            <w:pPr>
+              <w:spacing w:line="256" w:lineRule="auto"/>
+              <w:jc w:val="center"/>
+              <w:rPr>
+                <w:color w:val="000000"/>
+                <w:sz w:val="24"/>
+                <w:szCs w:val="24"/>
+                <w:u w:val="single"/>
+                <w:lang w:val="en-US" w:eastAsia="ru-BY"/>
+              </w:rPr>
+            </w:pPr>
           </w:p>
         </w:tc>
       </w:tr>
       <w:tr>
         <w:trPr>
-          <w:trHeight w:val="310"/>
+          <w:trHeight w:val="305"/>
         </w:trPr>
         <w:tc>
           <w:tcPr>
-            <w:tcW w:w="2988" w:type="dxa"/>
+            <w:tcW w:w="2166" w:type="dxa"/>
             <w:vMerge/>
             <w:tcBorders>
               <w:left w:val="single" w:sz="4" w:space="0" w:color="auto"/>
@@ -5368,7 +5944,7 @@
         </w:tc>
         <w:tc>
           <w:tcPr>
-            <w:tcW w:w="1548" w:type="dxa"/>
+            <w:tcW w:w="1369" w:type="dxa"/>
             <w:vMerge/>
             <w:tcBorders>
               <w:left w:val="single" w:sz="4" w:space="0" w:color="auto"/>
@@ -5393,7 +5969,7 @@
         </w:tc>
         <w:tc>
           <w:tcPr>
-            <w:tcW w:w="1460" w:type="dxa"/>
+            <w:tcW w:w="1450" w:type="dxa"/>
             <w:vMerge/>
             <w:tcBorders>
               <w:left w:val="single" w:sz="4" w:space="0" w:color="auto"/>
@@ -5418,7 +5994,7 @@
         </w:tc>
         <w:tc>
           <w:tcPr>
-            <w:tcW w:w="1970" w:type="dxa"/>
+            <w:tcW w:w="2059" w:type="dxa"/>
             <w:tcBorders>
               <w:left w:val="single" w:sz="4" w:space="0" w:color="auto"/>
               <w:bottom w:val="single" w:sz="4" w:space="0" w:color="auto"/>
@@ -5451,7 +6027,7 @@
         </w:tc>
         <w:tc>
           <w:tcPr>
-            <w:tcW w:w="2028" w:type="dxa"/>
+            <w:tcW w:w="1984" w:type="dxa"/>
             <w:tcBorders>
               <w:left w:val="single" w:sz="4" w:space="0" w:color="auto"/>
               <w:bottom w:val="single" w:sz="4" w:space="0" w:color="auto"/>
@@ -5480,16 +6056,39 @@
               </w:rPr>
               <w:t>IWV1</w:t>
             </w:r>
+          </w:p>
+        </w:tc>
+        <w:tc>
+          <w:tcPr>
+            <w:tcW w:w="1538" w:type="dxa"/>
+            <w:vMerge/>
+            <w:tcBorders>
+              <w:left w:val="single" w:sz="4" w:space="0" w:color="auto"/>
+              <w:right w:val="single" w:sz="4" w:space="0" w:color="auto"/>
+            </w:tcBorders>
+            <w:vAlign w:val="center"/>
+          </w:tcPr>
+          <w:p>
+            <w:pPr>
+              <w:spacing w:line="256" w:lineRule="auto"/>
+              <w:jc w:val="center"/>
+              <w:rPr>
+                <w:color w:val="000000"/>
+                <w:sz w:val="24"/>
+                <w:szCs w:val="24"/>
+                <w:lang w:val="ru-BY" w:eastAsia="ru-BY"/>
+              </w:rPr>
+            </w:pPr>
           </w:p>
         </w:tc>
       </w:tr>
       <w:tr>
         <w:trPr>
-          <w:trHeight w:val="310"/>
+          <w:trHeight w:val="305"/>
         </w:trPr>
         <w:tc>
           <w:tcPr>
-            <w:tcW w:w="2988" w:type="dxa"/>
+            <w:tcW w:w="2166" w:type="dxa"/>
             <w:vMerge w:val="restart"/>
             <w:tcBorders>
               <w:left w:val="single" w:sz="4" w:space="0" w:color="auto"/>
@@ -5521,7 +6120,7 @@
         </w:tc>
         <w:tc>
           <w:tcPr>
-            <w:tcW w:w="1548" w:type="dxa"/>
+            <w:tcW w:w="1369" w:type="dxa"/>
             <w:vMerge w:val="restart"/>
             <w:tcBorders>
               <w:left w:val="single" w:sz="4" w:space="0" w:color="auto"/>
@@ -5553,7 +6152,7 @@
         </w:tc>
         <w:tc>
           <w:tcPr>
-            <w:tcW w:w="1460" w:type="dxa"/>
+            <w:tcW w:w="1450" w:type="dxa"/>
             <w:vMerge w:val="restart"/>
             <w:tcBorders>
               <w:left w:val="single" w:sz="4" w:space="0" w:color="auto"/>
@@ -5585,7 +6184,7 @@
         </w:tc>
         <w:tc>
           <w:tcPr>
-            <w:tcW w:w="1970" w:type="dxa"/>
+            <w:tcW w:w="2059" w:type="dxa"/>
             <w:tcBorders>
               <w:top w:val="single" w:sz="4" w:space="0" w:color="auto"/>
               <w:left w:val="single" w:sz="4" w:space="0" w:color="auto"/>
@@ -5619,7 +6218,7 @@
         </w:tc>
         <w:tc>
           <w:tcPr>
-            <w:tcW w:w="2028" w:type="dxa"/>
+            <w:tcW w:w="1984" w:type="dxa"/>
             <w:tcBorders>
               <w:top w:val="single" w:sz="4" w:space="0" w:color="auto"/>
               <w:left w:val="single" w:sz="4" w:space="0" w:color="auto"/>
@@ -5649,16 +6248,40 @@
               </w:rPr>
               <w:t>IV1</w:t>
             </w:r>
+          </w:p>
+        </w:tc>
+        <w:tc>
+          <w:tcPr>
+            <w:tcW w:w="1538" w:type="dxa"/>
+            <w:vMerge/>
+            <w:tcBorders>
+              <w:left w:val="single" w:sz="4" w:space="0" w:color="auto"/>
+              <w:right w:val="single" w:sz="4" w:space="0" w:color="auto"/>
+            </w:tcBorders>
+            <w:vAlign w:val="center"/>
+          </w:tcPr>
+          <w:p>
+            <w:pPr>
+              <w:spacing w:line="256" w:lineRule="auto"/>
+              <w:jc w:val="center"/>
+              <w:rPr>
+                <w:color w:val="000000"/>
+                <w:sz w:val="24"/>
+                <w:szCs w:val="24"/>
+                <w:u w:val="single"/>
+                <w:lang w:val="en-US" w:eastAsia="ru-BY"/>
+              </w:rPr>
+            </w:pPr>
           </w:p>
         </w:tc>
       </w:tr>
       <w:tr>
         <w:trPr>
-          <w:trHeight w:val="310"/>
+          <w:trHeight w:val="305"/>
         </w:trPr>
         <w:tc>
           <w:tcPr>
-            <w:tcW w:w="2988" w:type="dxa"/>
+            <w:tcW w:w="2166" w:type="dxa"/>
             <w:vMerge/>
             <w:tcBorders>
               <w:left w:val="single" w:sz="4" w:space="0" w:color="auto"/>
@@ -5683,7 +6306,7 @@
         </w:tc>
         <w:tc>
           <w:tcPr>
-            <w:tcW w:w="1548" w:type="dxa"/>
+            <w:tcW w:w="1369" w:type="dxa"/>
             <w:vMerge/>
             <w:tcBorders>
               <w:left w:val="single" w:sz="4" w:space="0" w:color="auto"/>
@@ -5708,7 +6331,7 @@
         </w:tc>
         <w:tc>
           <w:tcPr>
-            <w:tcW w:w="1460" w:type="dxa"/>
+            <w:tcW w:w="1450" w:type="dxa"/>
             <w:vMerge/>
             <w:tcBorders>
               <w:left w:val="single" w:sz="4" w:space="0" w:color="auto"/>
@@ -5733,7 +6356,7 @@
         </w:tc>
         <w:tc>
           <w:tcPr>
-            <w:tcW w:w="1970" w:type="dxa"/>
+            <w:tcW w:w="2059" w:type="dxa"/>
             <w:tcBorders>
               <w:left w:val="single" w:sz="4" w:space="0" w:color="auto"/>
               <w:bottom w:val="single" w:sz="4" w:space="0" w:color="auto"/>
@@ -5766,7 +6389,7 @@
         </w:tc>
         <w:tc>
           <w:tcPr>
-            <w:tcW w:w="2028" w:type="dxa"/>
+            <w:tcW w:w="1984" w:type="dxa"/>
             <w:tcBorders>
               <w:left w:val="single" w:sz="4" w:space="0" w:color="auto"/>
               <w:bottom w:val="single" w:sz="4" w:space="0" w:color="auto"/>
@@ -5795,16 +6418,39 @@
               </w:rPr>
               <w:t>IWV1</w:t>
             </w:r>
+          </w:p>
+        </w:tc>
+        <w:tc>
+          <w:tcPr>
+            <w:tcW w:w="1538" w:type="dxa"/>
+            <w:vMerge/>
+            <w:tcBorders>
+              <w:left w:val="single" w:sz="4" w:space="0" w:color="auto"/>
+              <w:right w:val="single" w:sz="4" w:space="0" w:color="auto"/>
+            </w:tcBorders>
+            <w:vAlign w:val="center"/>
+          </w:tcPr>
+          <w:p>
+            <w:pPr>
+              <w:spacing w:line="256" w:lineRule="auto"/>
+              <w:jc w:val="center"/>
+              <w:rPr>
+                <w:color w:val="000000"/>
+                <w:sz w:val="24"/>
+                <w:szCs w:val="24"/>
+                <w:lang w:val="ru-BY" w:eastAsia="ru-BY"/>
+              </w:rPr>
+            </w:pPr>
           </w:p>
         </w:tc>
       </w:tr>
       <w:tr>
         <w:trPr>
-          <w:trHeight w:val="310"/>
+          <w:trHeight w:val="305"/>
         </w:trPr>
         <w:tc>
           <w:tcPr>
-            <w:tcW w:w="2988" w:type="dxa"/>
+            <w:tcW w:w="2166" w:type="dxa"/>
             <w:vMerge w:val="restart"/>
             <w:tcBorders>
               <w:left w:val="single" w:sz="4" w:space="0" w:color="auto"/>
@@ -5836,7 +6482,7 @@
         </w:tc>
         <w:tc>
           <w:tcPr>
-            <w:tcW w:w="1548" w:type="dxa"/>
+            <w:tcW w:w="1369" w:type="dxa"/>
             <w:vMerge w:val="restart"/>
             <w:tcBorders>
               <w:left w:val="single" w:sz="4" w:space="0" w:color="auto"/>
@@ -5868,7 +6514,7 @@
         </w:tc>
         <w:tc>
           <w:tcPr>
-            <w:tcW w:w="1460" w:type="dxa"/>
+            <w:tcW w:w="1450" w:type="dxa"/>
             <w:vMerge w:val="restart"/>
             <w:tcBorders>
               <w:left w:val="single" w:sz="4" w:space="0" w:color="auto"/>
@@ -5900,7 +6546,7 @@
         </w:tc>
         <w:tc>
           <w:tcPr>
-            <w:tcW w:w="1970" w:type="dxa"/>
+            <w:tcW w:w="2059" w:type="dxa"/>
             <w:tcBorders>
               <w:top w:val="single" w:sz="4" w:space="0" w:color="auto"/>
               <w:left w:val="single" w:sz="4" w:space="0" w:color="auto"/>
@@ -5934,7 +6580,7 @@
         </w:tc>
         <w:tc>
           <w:tcPr>
-            <w:tcW w:w="2028" w:type="dxa"/>
+            <w:tcW w:w="1984" w:type="dxa"/>
             <w:tcBorders>
               <w:top w:val="single" w:sz="4" w:space="0" w:color="auto"/>
               <w:left w:val="single" w:sz="4" w:space="0" w:color="auto"/>
@@ -5964,16 +6610,40 @@
               </w:rPr>
               <w:t>IV1</w:t>
             </w:r>
+          </w:p>
+        </w:tc>
+        <w:tc>
+          <w:tcPr>
+            <w:tcW w:w="1538" w:type="dxa"/>
+            <w:vMerge/>
+            <w:tcBorders>
+              <w:left w:val="single" w:sz="4" w:space="0" w:color="auto"/>
+              <w:right w:val="single" w:sz="4" w:space="0" w:color="auto"/>
+            </w:tcBorders>
+            <w:vAlign w:val="center"/>
+          </w:tcPr>
+          <w:p>
+            <w:pPr>
+              <w:spacing w:line="256" w:lineRule="auto"/>
+              <w:jc w:val="center"/>
+              <w:rPr>
+                <w:color w:val="000000"/>
+                <w:sz w:val="24"/>
+                <w:szCs w:val="24"/>
+                <w:u w:val="single"/>
+                <w:lang w:val="en-US" w:eastAsia="ru-BY"/>
+              </w:rPr>
+            </w:pPr>
           </w:p>
         </w:tc>
       </w:tr>
       <w:tr>
         <w:trPr>
-          <w:trHeight w:val="310"/>
+          <w:trHeight w:val="305"/>
         </w:trPr>
         <w:tc>
           <w:tcPr>
-            <w:tcW w:w="2988" w:type="dxa"/>
+            <w:tcW w:w="2166" w:type="dxa"/>
             <w:vMerge/>
             <w:tcBorders>
               <w:left w:val="single" w:sz="4" w:space="0" w:color="auto"/>
@@ -5998,7 +6668,7 @@
         </w:tc>
         <w:tc>
           <w:tcPr>
-            <w:tcW w:w="1548" w:type="dxa"/>
+            <w:tcW w:w="1369" w:type="dxa"/>
             <w:vMerge/>
             <w:tcBorders>
               <w:left w:val="single" w:sz="4" w:space="0" w:color="auto"/>
@@ -6023,7 +6693,7 @@
         </w:tc>
         <w:tc>
           <w:tcPr>
-            <w:tcW w:w="1460" w:type="dxa"/>
+            <w:tcW w:w="1450" w:type="dxa"/>
             <w:vMerge/>
             <w:tcBorders>
               <w:left w:val="single" w:sz="4" w:space="0" w:color="auto"/>
@@ -6048,7 +6718,7 @@
         </w:tc>
         <w:tc>
           <w:tcPr>
-            <w:tcW w:w="1970" w:type="dxa"/>
+            <w:tcW w:w="2059" w:type="dxa"/>
             <w:tcBorders>
               <w:left w:val="single" w:sz="4" w:space="0" w:color="auto"/>
               <w:bottom w:val="single" w:sz="4" w:space="0" w:color="auto"/>
@@ -6081,7 +6751,7 @@
         </w:tc>
         <w:tc>
           <w:tcPr>
-            <w:tcW w:w="2028" w:type="dxa"/>
+            <w:tcW w:w="1984" w:type="dxa"/>
             <w:tcBorders>
               <w:left w:val="single" w:sz="4" w:space="0" w:color="auto"/>
               <w:bottom w:val="single" w:sz="4" w:space="0" w:color="auto"/>
@@ -6110,16 +6780,39 @@
               </w:rPr>
               <w:t>IWV1</w:t>
             </w:r>
+          </w:p>
+        </w:tc>
+        <w:tc>
+          <w:tcPr>
+            <w:tcW w:w="1538" w:type="dxa"/>
+            <w:vMerge/>
+            <w:tcBorders>
+              <w:left w:val="single" w:sz="4" w:space="0" w:color="auto"/>
+              <w:right w:val="single" w:sz="4" w:space="0" w:color="auto"/>
+            </w:tcBorders>
+            <w:vAlign w:val="center"/>
+          </w:tcPr>
+          <w:p>
+            <w:pPr>
+              <w:spacing w:line="256" w:lineRule="auto"/>
+              <w:jc w:val="center"/>
+              <w:rPr>
+                <w:color w:val="000000"/>
+                <w:sz w:val="24"/>
+                <w:szCs w:val="24"/>
+                <w:lang w:val="ru-BY" w:eastAsia="ru-BY"/>
+              </w:rPr>
+            </w:pPr>
           </w:p>
         </w:tc>
       </w:tr>
       <w:tr>
         <w:trPr>
-          <w:trHeight w:val="310"/>
+          <w:trHeight w:val="305"/>
         </w:trPr>
         <w:tc>
           <w:tcPr>
-            <w:tcW w:w="2988" w:type="dxa"/>
+            <w:tcW w:w="2166" w:type="dxa"/>
             <w:vMerge w:val="restart"/>
             <w:tcBorders>
               <w:left w:val="single" w:sz="4" w:space="0" w:color="auto"/>
@@ -6151,7 +6844,7 @@
         </w:tc>
         <w:tc>
           <w:tcPr>
-            <w:tcW w:w="1548" w:type="dxa"/>
+            <w:tcW w:w="1369" w:type="dxa"/>
             <w:vMerge w:val="restart"/>
             <w:tcBorders>
               <w:left w:val="single" w:sz="4" w:space="0" w:color="auto"/>
@@ -6183,7 +6876,7 @@
         </w:tc>
         <w:tc>
           <w:tcPr>
-            <w:tcW w:w="1460" w:type="dxa"/>
+            <w:tcW w:w="1450" w:type="dxa"/>
             <w:vMerge w:val="restart"/>
             <w:tcBorders>
               <w:left w:val="single" w:sz="4" w:space="0" w:color="auto"/>
@@ -6215,7 +6908,7 @@
         </w:tc>
         <w:tc>
           <w:tcPr>
-            <w:tcW w:w="1970" w:type="dxa"/>
+            <w:tcW w:w="2059" w:type="dxa"/>
             <w:tcBorders>
               <w:top w:val="single" w:sz="4" w:space="0" w:color="auto"/>
               <w:left w:val="single" w:sz="4" w:space="0" w:color="auto"/>
@@ -6249,7 +6942,7 @@
         </w:tc>
         <w:tc>
           <w:tcPr>
-            <w:tcW w:w="2028" w:type="dxa"/>
+            <w:tcW w:w="1984" w:type="dxa"/>
             <w:tcBorders>
               <w:top w:val="single" w:sz="4" w:space="0" w:color="auto"/>
               <w:left w:val="single" w:sz="4" w:space="0" w:color="auto"/>
@@ -6279,16 +6972,40 @@
               </w:rPr>
               <w:t>IV1</w:t>
             </w:r>
+          </w:p>
+        </w:tc>
+        <w:tc>
+          <w:tcPr>
+            <w:tcW w:w="1538" w:type="dxa"/>
+            <w:vMerge/>
+            <w:tcBorders>
+              <w:left w:val="single" w:sz="4" w:space="0" w:color="auto"/>
+              <w:right w:val="single" w:sz="4" w:space="0" w:color="auto"/>
+            </w:tcBorders>
+            <w:vAlign w:val="center"/>
+          </w:tcPr>
+          <w:p>
+            <w:pPr>
+              <w:spacing w:line="256" w:lineRule="auto"/>
+              <w:jc w:val="center"/>
+              <w:rPr>
+                <w:color w:val="000000"/>
+                <w:sz w:val="24"/>
+                <w:szCs w:val="24"/>
+                <w:u w:val="single"/>
+                <w:lang w:val="en-US" w:eastAsia="ru-BY"/>
+              </w:rPr>
+            </w:pPr>
           </w:p>
         </w:tc>
       </w:tr>
       <w:tr>
         <w:trPr>
-          <w:trHeight w:val="310"/>
+          <w:trHeight w:val="305"/>
         </w:trPr>
         <w:tc>
           <w:tcPr>
-            <w:tcW w:w="2988" w:type="dxa"/>
+            <w:tcW w:w="2166" w:type="dxa"/>
             <w:vMerge/>
             <w:tcBorders>
               <w:left w:val="single" w:sz="4" w:space="0" w:color="auto"/>
@@ -6313,7 +7030,7 @@
         </w:tc>
         <w:tc>
           <w:tcPr>
-            <w:tcW w:w="1548" w:type="dxa"/>
+            <w:tcW w:w="1369" w:type="dxa"/>
             <w:vMerge/>
             <w:tcBorders>
               <w:left w:val="single" w:sz="4" w:space="0" w:color="auto"/>
@@ -6338,7 +7055,7 @@
         </w:tc>
         <w:tc>
           <w:tcPr>
-            <w:tcW w:w="1460" w:type="dxa"/>
+            <w:tcW w:w="1450" w:type="dxa"/>
             <w:vMerge/>
             <w:tcBorders>
               <w:left w:val="single" w:sz="4" w:space="0" w:color="auto"/>
@@ -6363,7 +7080,7 @@
         </w:tc>
         <w:tc>
           <w:tcPr>
-            <w:tcW w:w="1970" w:type="dxa"/>
+            <w:tcW w:w="2059" w:type="dxa"/>
             <w:tcBorders>
               <w:left w:val="single" w:sz="4" w:space="0" w:color="auto"/>
               <w:bottom w:val="single" w:sz="4" w:space="0" w:color="auto"/>
@@ -6396,7 +7113,7 @@
         </w:tc>
         <w:tc>
           <w:tcPr>
-            <w:tcW w:w="2028" w:type="dxa"/>
+            <w:tcW w:w="1984" w:type="dxa"/>
             <w:tcBorders>
               <w:left w:val="single" w:sz="4" w:space="0" w:color="auto"/>
               <w:bottom w:val="single" w:sz="4" w:space="0" w:color="auto"/>
@@ -6425,16 +7142,39 @@
               </w:rPr>
               <w:t>IWV1</w:t>
             </w:r>
+          </w:p>
+        </w:tc>
+        <w:tc>
+          <w:tcPr>
+            <w:tcW w:w="1538" w:type="dxa"/>
+            <w:vMerge/>
+            <w:tcBorders>
+              <w:left w:val="single" w:sz="4" w:space="0" w:color="auto"/>
+              <w:right w:val="single" w:sz="4" w:space="0" w:color="auto"/>
+            </w:tcBorders>
+            <w:vAlign w:val="center"/>
+          </w:tcPr>
+          <w:p>
+            <w:pPr>
+              <w:spacing w:line="256" w:lineRule="auto"/>
+              <w:jc w:val="center"/>
+              <w:rPr>
+                <w:color w:val="000000"/>
+                <w:sz w:val="24"/>
+                <w:szCs w:val="24"/>
+                <w:lang w:val="ru-BY" w:eastAsia="ru-BY"/>
+              </w:rPr>
+            </w:pPr>
           </w:p>
         </w:tc>
       </w:tr>
       <w:tr>
         <w:trPr>
-          <w:trHeight w:val="310"/>
+          <w:trHeight w:val="305"/>
         </w:trPr>
         <w:tc>
           <w:tcPr>
-            <w:tcW w:w="2988" w:type="dxa"/>
+            <w:tcW w:w="2166" w:type="dxa"/>
             <w:vMerge w:val="restart"/>
             <w:tcBorders>
               <w:left w:val="single" w:sz="4" w:space="0" w:color="auto"/>
@@ -6466,7 +7206,7 @@
         </w:tc>
         <w:tc>
           <w:tcPr>
-            <w:tcW w:w="1548" w:type="dxa"/>
+            <w:tcW w:w="1369" w:type="dxa"/>
             <w:vMerge w:val="restart"/>
             <w:tcBorders>
               <w:left w:val="single" w:sz="4" w:space="0" w:color="auto"/>
@@ -6498,7 +7238,7 @@
         </w:tc>
         <w:tc>
           <w:tcPr>
-            <w:tcW w:w="1460" w:type="dxa"/>
+            <w:tcW w:w="1450" w:type="dxa"/>
             <w:vMerge w:val="restart"/>
             <w:tcBorders>
               <w:left w:val="single" w:sz="4" w:space="0" w:color="auto"/>
@@ -6530,7 +7270,7 @@
         </w:tc>
         <w:tc>
           <w:tcPr>
-            <w:tcW w:w="1970" w:type="dxa"/>
+            <w:tcW w:w="2059" w:type="dxa"/>
             <w:tcBorders>
               <w:top w:val="single" w:sz="4" w:space="0" w:color="auto"/>
               <w:left w:val="single" w:sz="4" w:space="0" w:color="auto"/>
@@ -6564,7 +7304,7 @@
         </w:tc>
         <w:tc>
           <w:tcPr>
-            <w:tcW w:w="2028" w:type="dxa"/>
+            <w:tcW w:w="1984" w:type="dxa"/>
             <w:tcBorders>
               <w:top w:val="single" w:sz="4" w:space="0" w:color="auto"/>
               <w:left w:val="single" w:sz="4" w:space="0" w:color="auto"/>
@@ -6594,16 +7334,40 @@
               </w:rPr>
               <w:t>IV1</w:t>
             </w:r>
+          </w:p>
+        </w:tc>
+        <w:tc>
+          <w:tcPr>
+            <w:tcW w:w="1538" w:type="dxa"/>
+            <w:vMerge/>
+            <w:tcBorders>
+              <w:left w:val="single" w:sz="4" w:space="0" w:color="auto"/>
+              <w:right w:val="single" w:sz="4" w:space="0" w:color="auto"/>
+            </w:tcBorders>
+            <w:vAlign w:val="center"/>
+          </w:tcPr>
+          <w:p>
+            <w:pPr>
+              <w:spacing w:line="256" w:lineRule="auto"/>
+              <w:jc w:val="center"/>
+              <w:rPr>
+                <w:color w:val="000000"/>
+                <w:sz w:val="24"/>
+                <w:szCs w:val="24"/>
+                <w:u w:val="single"/>
+                <w:lang w:val="en-US" w:eastAsia="ru-BY"/>
+              </w:rPr>
+            </w:pPr>
           </w:p>
         </w:tc>
       </w:tr>
       <w:tr>
         <w:trPr>
-          <w:trHeight w:val="310"/>
+          <w:trHeight w:val="305"/>
         </w:trPr>
         <w:tc>
           <w:tcPr>
-            <w:tcW w:w="2988" w:type="dxa"/>
+            <w:tcW w:w="2166" w:type="dxa"/>
             <w:vMerge/>
             <w:tcBorders>
               <w:left w:val="single" w:sz="4" w:space="0" w:color="auto"/>
@@ -6628,7 +7392,7 @@
         </w:tc>
         <w:tc>
           <w:tcPr>
-            <w:tcW w:w="1548" w:type="dxa"/>
+            <w:tcW w:w="1369" w:type="dxa"/>
             <w:vMerge/>
             <w:tcBorders>
               <w:left w:val="single" w:sz="4" w:space="0" w:color="auto"/>
@@ -6653,7 +7417,7 @@
         </w:tc>
         <w:tc>
           <w:tcPr>
-            <w:tcW w:w="1460" w:type="dxa"/>
+            <w:tcW w:w="1450" w:type="dxa"/>
             <w:vMerge/>
             <w:tcBorders>
               <w:left w:val="single" w:sz="4" w:space="0" w:color="auto"/>
@@ -6678,7 +7442,7 @@
         </w:tc>
         <w:tc>
           <w:tcPr>
-            <w:tcW w:w="1970" w:type="dxa"/>
+            <w:tcW w:w="2059" w:type="dxa"/>
             <w:tcBorders>
               <w:left w:val="single" w:sz="4" w:space="0" w:color="auto"/>
               <w:bottom w:val="single" w:sz="4" w:space="0" w:color="auto"/>
@@ -6711,7 +7475,7 @@
         </w:tc>
         <w:tc>
           <w:tcPr>
-            <w:tcW w:w="2028" w:type="dxa"/>
+            <w:tcW w:w="1984" w:type="dxa"/>
             <w:tcBorders>
               <w:left w:val="single" w:sz="4" w:space="0" w:color="auto"/>
               <w:bottom w:val="single" w:sz="4" w:space="0" w:color="auto"/>
@@ -6740,16 +7504,39 @@
               </w:rPr>
               <w:t>IWV1</w:t>
             </w:r>
+          </w:p>
+        </w:tc>
+        <w:tc>
+          <w:tcPr>
+            <w:tcW w:w="1538" w:type="dxa"/>
+            <w:vMerge/>
+            <w:tcBorders>
+              <w:left w:val="single" w:sz="4" w:space="0" w:color="auto"/>
+              <w:right w:val="single" w:sz="4" w:space="0" w:color="auto"/>
+            </w:tcBorders>
+            <w:vAlign w:val="center"/>
+          </w:tcPr>
+          <w:p>
+            <w:pPr>
+              <w:spacing w:line="256" w:lineRule="auto"/>
+              <w:jc w:val="center"/>
+              <w:rPr>
+                <w:color w:val="000000"/>
+                <w:sz w:val="24"/>
+                <w:szCs w:val="24"/>
+                <w:lang w:val="ru-BY" w:eastAsia="ru-BY"/>
+              </w:rPr>
+            </w:pPr>
           </w:p>
         </w:tc>
       </w:tr>
       <w:tr>
         <w:trPr>
-          <w:trHeight w:val="310"/>
+          <w:trHeight w:val="305"/>
         </w:trPr>
         <w:tc>
           <w:tcPr>
-            <w:tcW w:w="2988" w:type="dxa"/>
+            <w:tcW w:w="2166" w:type="dxa"/>
             <w:vMerge w:val="restart"/>
             <w:tcBorders>
               <w:left w:val="single" w:sz="4" w:space="0" w:color="auto"/>
@@ -6781,7 +7568,7 @@
         </w:tc>
         <w:tc>
           <w:tcPr>
-            <w:tcW w:w="1548" w:type="dxa"/>
+            <w:tcW w:w="1369" w:type="dxa"/>
             <w:vMerge w:val="restart"/>
             <w:tcBorders>
               <w:left w:val="single" w:sz="4" w:space="0" w:color="auto"/>
@@ -6813,7 +7600,7 @@
         </w:tc>
         <w:tc>
           <w:tcPr>
-            <w:tcW w:w="1460" w:type="dxa"/>
+            <w:tcW w:w="1450" w:type="dxa"/>
             <w:vMerge w:val="restart"/>
             <w:tcBorders>
               <w:left w:val="single" w:sz="4" w:space="0" w:color="auto"/>
@@ -6845,7 +7632,7 @@
         </w:tc>
         <w:tc>
           <w:tcPr>
-            <w:tcW w:w="1970" w:type="dxa"/>
+            <w:tcW w:w="2059" w:type="dxa"/>
             <w:tcBorders>
               <w:top w:val="single" w:sz="4" w:space="0" w:color="auto"/>
               <w:left w:val="single" w:sz="4" w:space="0" w:color="auto"/>
@@ -6879,7 +7666,7 @@
         </w:tc>
         <w:tc>
           <w:tcPr>
-            <w:tcW w:w="2028" w:type="dxa"/>
+            <w:tcW w:w="1984" w:type="dxa"/>
             <w:tcBorders>
               <w:top w:val="single" w:sz="4" w:space="0" w:color="auto"/>
               <w:left w:val="single" w:sz="4" w:space="0" w:color="auto"/>
@@ -6909,16 +7696,40 @@
               </w:rPr>
               <w:t>IV1</w:t>
             </w:r>
+          </w:p>
+        </w:tc>
+        <w:tc>
+          <w:tcPr>
+            <w:tcW w:w="1538" w:type="dxa"/>
+            <w:vMerge/>
+            <w:tcBorders>
+              <w:left w:val="single" w:sz="4" w:space="0" w:color="auto"/>
+              <w:right w:val="single" w:sz="4" w:space="0" w:color="auto"/>
+            </w:tcBorders>
+            <w:vAlign w:val="center"/>
+          </w:tcPr>
+          <w:p>
+            <w:pPr>
+              <w:spacing w:line="256" w:lineRule="auto"/>
+              <w:jc w:val="center"/>
+              <w:rPr>
+                <w:color w:val="000000"/>
+                <w:sz w:val="24"/>
+                <w:szCs w:val="24"/>
+                <w:u w:val="single"/>
+                <w:lang w:val="en-US" w:eastAsia="ru-BY"/>
+              </w:rPr>
+            </w:pPr>
           </w:p>
         </w:tc>
       </w:tr>
       <w:tr>
         <w:trPr>
-          <w:trHeight w:val="310"/>
+          <w:trHeight w:val="305"/>
         </w:trPr>
         <w:tc>
           <w:tcPr>
-            <w:tcW w:w="2988" w:type="dxa"/>
+            <w:tcW w:w="2166" w:type="dxa"/>
             <w:vMerge/>
             <w:tcBorders>
               <w:left w:val="single" w:sz="4" w:space="0" w:color="auto"/>
@@ -6943,7 +7754,7 @@
         </w:tc>
         <w:tc>
           <w:tcPr>
-            <w:tcW w:w="1548" w:type="dxa"/>
+            <w:tcW w:w="1369" w:type="dxa"/>
             <w:vMerge/>
             <w:tcBorders>
               <w:left w:val="single" w:sz="4" w:space="0" w:color="auto"/>
@@ -6968,7 +7779,7 @@
         </w:tc>
         <w:tc>
           <w:tcPr>
-            <w:tcW w:w="1460" w:type="dxa"/>
+            <w:tcW w:w="1450" w:type="dxa"/>
             <w:vMerge/>
             <w:tcBorders>
               <w:left w:val="single" w:sz="4" w:space="0" w:color="auto"/>
@@ -6993,7 +7804,7 @@
         </w:tc>
         <w:tc>
           <w:tcPr>
-            <w:tcW w:w="1970" w:type="dxa"/>
+            <w:tcW w:w="2059" w:type="dxa"/>
             <w:tcBorders>
               <w:left w:val="single" w:sz="4" w:space="0" w:color="auto"/>
               <w:bottom w:val="single" w:sz="4" w:space="0" w:color="auto"/>
@@ -7026,7 +7837,7 @@
         </w:tc>
         <w:tc>
           <w:tcPr>
-            <w:tcW w:w="2028" w:type="dxa"/>
+            <w:tcW w:w="1984" w:type="dxa"/>
             <w:tcBorders>
               <w:left w:val="single" w:sz="4" w:space="0" w:color="auto"/>
               <w:bottom w:val="single" w:sz="4" w:space="0" w:color="auto"/>
@@ -7055,16 +7866,39 @@
               </w:rPr>
               <w:t>IWV1</w:t>
             </w:r>
+          </w:p>
+        </w:tc>
+        <w:tc>
+          <w:tcPr>
+            <w:tcW w:w="1538" w:type="dxa"/>
+            <w:vMerge/>
+            <w:tcBorders>
+              <w:left w:val="single" w:sz="4" w:space="0" w:color="auto"/>
+              <w:right w:val="single" w:sz="4" w:space="0" w:color="auto"/>
+            </w:tcBorders>
+            <w:vAlign w:val="center"/>
+          </w:tcPr>
+          <w:p>
+            <w:pPr>
+              <w:spacing w:line="256" w:lineRule="auto"/>
+              <w:jc w:val="center"/>
+              <w:rPr>
+                <w:color w:val="000000"/>
+                <w:sz w:val="24"/>
+                <w:szCs w:val="24"/>
+                <w:lang w:val="ru-BY" w:eastAsia="ru-BY"/>
+              </w:rPr>
+            </w:pPr>
           </w:p>
         </w:tc>
       </w:tr>
       <w:tr>
         <w:trPr>
-          <w:trHeight w:val="310"/>
+          <w:trHeight w:val="305"/>
         </w:trPr>
         <w:tc>
           <w:tcPr>
-            <w:tcW w:w="2988" w:type="dxa"/>
+            <w:tcW w:w="2166" w:type="dxa"/>
             <w:vMerge w:val="restart"/>
             <w:tcBorders>
               <w:left w:val="single" w:sz="4" w:space="0" w:color="auto"/>
@@ -7096,7 +7930,7 @@
         </w:tc>
         <w:tc>
           <w:tcPr>
-            <w:tcW w:w="1548" w:type="dxa"/>
+            <w:tcW w:w="1369" w:type="dxa"/>
             <w:vMerge w:val="restart"/>
             <w:tcBorders>
               <w:left w:val="single" w:sz="4" w:space="0" w:color="auto"/>
@@ -7128,7 +7962,7 @@
         </w:tc>
         <w:tc>
           <w:tcPr>
-            <w:tcW w:w="1460" w:type="dxa"/>
+            <w:tcW w:w="1450" w:type="dxa"/>
             <w:vMerge w:val="restart"/>
             <w:tcBorders>
               <w:left w:val="single" w:sz="4" w:space="0" w:color="auto"/>
@@ -7160,7 +7994,7 @@
         </w:tc>
         <w:tc>
           <w:tcPr>
-            <w:tcW w:w="1970" w:type="dxa"/>
+            <w:tcW w:w="2059" w:type="dxa"/>
             <w:tcBorders>
               <w:top w:val="single" w:sz="4" w:space="0" w:color="auto"/>
               <w:left w:val="single" w:sz="4" w:space="0" w:color="auto"/>
@@ -7194,7 +8028,7 @@
         </w:tc>
         <w:tc>
           <w:tcPr>
-            <w:tcW w:w="2028" w:type="dxa"/>
+            <w:tcW w:w="1984" w:type="dxa"/>
             <w:tcBorders>
               <w:top w:val="single" w:sz="4" w:space="0" w:color="auto"/>
               <w:left w:val="single" w:sz="4" w:space="0" w:color="auto"/>
@@ -7224,16 +8058,40 @@
               </w:rPr>
               <w:t>IV1</w:t>
             </w:r>
+          </w:p>
+        </w:tc>
+        <w:tc>
+          <w:tcPr>
+            <w:tcW w:w="1538" w:type="dxa"/>
+            <w:vMerge/>
+            <w:tcBorders>
+              <w:left w:val="single" w:sz="4" w:space="0" w:color="auto"/>
+              <w:right w:val="single" w:sz="4" w:space="0" w:color="auto"/>
+            </w:tcBorders>
+            <w:vAlign w:val="center"/>
+          </w:tcPr>
+          <w:p>
+            <w:pPr>
+              <w:spacing w:line="256" w:lineRule="auto"/>
+              <w:jc w:val="center"/>
+              <w:rPr>
+                <w:color w:val="000000"/>
+                <w:sz w:val="24"/>
+                <w:szCs w:val="24"/>
+                <w:u w:val="single"/>
+                <w:lang w:val="en-US" w:eastAsia="ru-BY"/>
+              </w:rPr>
+            </w:pPr>
           </w:p>
         </w:tc>
       </w:tr>
       <w:tr>
         <w:trPr>
-          <w:trHeight w:val="310"/>
+          <w:trHeight w:val="305"/>
         </w:trPr>
         <w:tc>
           <w:tcPr>
-            <w:tcW w:w="2988" w:type="dxa"/>
+            <w:tcW w:w="2166" w:type="dxa"/>
             <w:vMerge/>
             <w:tcBorders>
               <w:left w:val="single" w:sz="4" w:space="0" w:color="auto"/>
@@ -7258,7 +8116,7 @@
         </w:tc>
         <w:tc>
           <w:tcPr>
-            <w:tcW w:w="1548" w:type="dxa"/>
+            <w:tcW w:w="1369" w:type="dxa"/>
             <w:vMerge/>
             <w:tcBorders>
               <w:left w:val="single" w:sz="4" w:space="0" w:color="auto"/>
@@ -7283,7 +8141,7 @@
         </w:tc>
         <w:tc>
           <w:tcPr>
-            <w:tcW w:w="1460" w:type="dxa"/>
+            <w:tcW w:w="1450" w:type="dxa"/>
             <w:vMerge/>
             <w:tcBorders>
               <w:left w:val="single" w:sz="4" w:space="0" w:color="auto"/>
@@ -7308,7 +8166,7 @@
         </w:tc>
         <w:tc>
           <w:tcPr>
-            <w:tcW w:w="1970" w:type="dxa"/>
+            <w:tcW w:w="2059" w:type="dxa"/>
             <w:tcBorders>
               <w:left w:val="single" w:sz="4" w:space="0" w:color="auto"/>
               <w:bottom w:val="single" w:sz="4" w:space="0" w:color="auto"/>
@@ -7341,7 +8199,7 @@
         </w:tc>
         <w:tc>
           <w:tcPr>
-            <w:tcW w:w="2028" w:type="dxa"/>
+            <w:tcW w:w="1984" w:type="dxa"/>
             <w:tcBorders>
               <w:left w:val="single" w:sz="4" w:space="0" w:color="auto"/>
               <w:bottom w:val="single" w:sz="4" w:space="0" w:color="auto"/>
@@ -7370,16 +8228,39 @@
               </w:rPr>
               <w:t>IWV1</w:t>
             </w:r>
+          </w:p>
+        </w:tc>
+        <w:tc>
+          <w:tcPr>
+            <w:tcW w:w="1538" w:type="dxa"/>
+            <w:vMerge/>
+            <w:tcBorders>
+              <w:left w:val="single" w:sz="4" w:space="0" w:color="auto"/>
+              <w:right w:val="single" w:sz="4" w:space="0" w:color="auto"/>
+            </w:tcBorders>
+            <w:vAlign w:val="center"/>
+          </w:tcPr>
+          <w:p>
+            <w:pPr>
+              <w:spacing w:line="256" w:lineRule="auto"/>
+              <w:jc w:val="center"/>
+              <w:rPr>
+                <w:color w:val="000000"/>
+                <w:sz w:val="24"/>
+                <w:szCs w:val="24"/>
+                <w:lang w:val="ru-BY" w:eastAsia="ru-BY"/>
+              </w:rPr>
+            </w:pPr>
           </w:p>
         </w:tc>
       </w:tr>
       <w:tr>
         <w:trPr>
-          <w:trHeight w:val="310"/>
+          <w:trHeight w:val="305"/>
         </w:trPr>
         <w:tc>
           <w:tcPr>
-            <w:tcW w:w="2988" w:type="dxa"/>
+            <w:tcW w:w="2166" w:type="dxa"/>
             <w:vMerge w:val="restart"/>
             <w:tcBorders>
               <w:left w:val="single" w:sz="4" w:space="0" w:color="auto"/>
@@ -7411,7 +8292,7 @@
         </w:tc>
         <w:tc>
           <w:tcPr>
-            <w:tcW w:w="1548" w:type="dxa"/>
+            <w:tcW w:w="1369" w:type="dxa"/>
             <w:vMerge w:val="restart"/>
             <w:tcBorders>
               <w:left w:val="single" w:sz="4" w:space="0" w:color="auto"/>
@@ -7443,7 +8324,7 @@
         </w:tc>
         <w:tc>
           <w:tcPr>
-            <w:tcW w:w="1460" w:type="dxa"/>
+            <w:tcW w:w="1450" w:type="dxa"/>
             <w:vMerge w:val="restart"/>
             <w:tcBorders>
               <w:left w:val="single" w:sz="4" w:space="0" w:color="auto"/>
@@ -7475,7 +8356,7 @@
         </w:tc>
         <w:tc>
           <w:tcPr>
-            <w:tcW w:w="1970" w:type="dxa"/>
+            <w:tcW w:w="2059" w:type="dxa"/>
             <w:tcBorders>
               <w:top w:val="single" w:sz="4" w:space="0" w:color="auto"/>
               <w:left w:val="single" w:sz="4" w:space="0" w:color="auto"/>
@@ -7509,7 +8390,7 @@
         </w:tc>
         <w:tc>
           <w:tcPr>
-            <w:tcW w:w="2028" w:type="dxa"/>
+            <w:tcW w:w="1984" w:type="dxa"/>
             <w:tcBorders>
               <w:top w:val="single" w:sz="4" w:space="0" w:color="auto"/>
               <w:left w:val="single" w:sz="4" w:space="0" w:color="auto"/>
@@ -7539,16 +8420,40 @@
               </w:rPr>
               <w:t>IV1</w:t>
             </w:r>
+          </w:p>
+        </w:tc>
+        <w:tc>
+          <w:tcPr>
+            <w:tcW w:w="1538" w:type="dxa"/>
+            <w:vMerge/>
+            <w:tcBorders>
+              <w:left w:val="single" w:sz="4" w:space="0" w:color="auto"/>
+              <w:right w:val="single" w:sz="4" w:space="0" w:color="auto"/>
+            </w:tcBorders>
+            <w:vAlign w:val="center"/>
+          </w:tcPr>
+          <w:p>
+            <w:pPr>
+              <w:spacing w:line="256" w:lineRule="auto"/>
+              <w:jc w:val="center"/>
+              <w:rPr>
+                <w:color w:val="000000"/>
+                <w:sz w:val="24"/>
+                <w:szCs w:val="24"/>
+                <w:u w:val="single"/>
+                <w:lang w:val="en-US" w:eastAsia="ru-BY"/>
+              </w:rPr>
+            </w:pPr>
           </w:p>
         </w:tc>
       </w:tr>
       <w:tr>
         <w:trPr>
-          <w:trHeight w:val="310"/>
+          <w:trHeight w:val="305"/>
         </w:trPr>
         <w:tc>
           <w:tcPr>
-            <w:tcW w:w="2988" w:type="dxa"/>
+            <w:tcW w:w="2166" w:type="dxa"/>
             <w:vMerge/>
             <w:tcBorders>
               <w:left w:val="single" w:sz="4" w:space="0" w:color="auto"/>
@@ -7573,7 +8478,7 @@
         </w:tc>
         <w:tc>
           <w:tcPr>
-            <w:tcW w:w="1548" w:type="dxa"/>
+            <w:tcW w:w="1369" w:type="dxa"/>
             <w:vMerge/>
             <w:tcBorders>
               <w:left w:val="single" w:sz="4" w:space="0" w:color="auto"/>
@@ -7598,7 +8503,7 @@
         </w:tc>
         <w:tc>
           <w:tcPr>
-            <w:tcW w:w="1460" w:type="dxa"/>
+            <w:tcW w:w="1450" w:type="dxa"/>
             <w:vMerge/>
             <w:tcBorders>
               <w:left w:val="single" w:sz="4" w:space="0" w:color="auto"/>
@@ -7623,7 +8528,7 @@
         </w:tc>
         <w:tc>
           <w:tcPr>
-            <w:tcW w:w="1970" w:type="dxa"/>
+            <w:tcW w:w="2059" w:type="dxa"/>
             <w:tcBorders>
               <w:left w:val="single" w:sz="4" w:space="0" w:color="auto"/>
               <w:bottom w:val="single" w:sz="4" w:space="0" w:color="auto"/>
@@ -7656,7 +8561,7 @@
         </w:tc>
         <w:tc>
           <w:tcPr>
-            <w:tcW w:w="2028" w:type="dxa"/>
+            <w:tcW w:w="1984" w:type="dxa"/>
             <w:tcBorders>
               <w:left w:val="single" w:sz="4" w:space="0" w:color="auto"/>
               <w:bottom w:val="single" w:sz="4" w:space="0" w:color="auto"/>
@@ -7685,16 +8590,39 @@
               </w:rPr>
               <w:t>IWV1</w:t>
             </w:r>
+          </w:p>
+        </w:tc>
+        <w:tc>
+          <w:tcPr>
+            <w:tcW w:w="1538" w:type="dxa"/>
+            <w:vMerge/>
+            <w:tcBorders>
+              <w:left w:val="single" w:sz="4" w:space="0" w:color="auto"/>
+              <w:right w:val="single" w:sz="4" w:space="0" w:color="auto"/>
+            </w:tcBorders>
+            <w:vAlign w:val="center"/>
+          </w:tcPr>
+          <w:p>
+            <w:pPr>
+              <w:spacing w:line="256" w:lineRule="auto"/>
+              <w:jc w:val="center"/>
+              <w:rPr>
+                <w:color w:val="000000"/>
+                <w:sz w:val="24"/>
+                <w:szCs w:val="24"/>
+                <w:lang w:val="ru-BY" w:eastAsia="ru-BY"/>
+              </w:rPr>
+            </w:pPr>
           </w:p>
         </w:tc>
       </w:tr>
       <w:tr>
         <w:trPr>
-          <w:trHeight w:val="933"/>
+          <w:trHeight w:val="918"/>
         </w:trPr>
         <w:tc>
           <w:tcPr>
-            <w:tcW w:w="2988" w:type="dxa"/>
+            <w:tcW w:w="2166" w:type="dxa"/>
             <w:tcBorders>
               <w:top w:val="nil"/>
               <w:left w:val="single" w:sz="4" w:space="0" w:color="auto"/>
@@ -7729,7 +8657,7 @@
         </w:tc>
         <w:tc>
           <w:tcPr>
-            <w:tcW w:w="3008" w:type="dxa"/>
+            <w:tcW w:w="2819" w:type="dxa"/>
             <w:gridSpan w:val="2"/>
             <w:tcBorders>
               <w:top w:val="single" w:sz="4" w:space="0" w:color="auto"/>
@@ -7765,7 +8693,7 @@
         </w:tc>
         <w:tc>
           <w:tcPr>
-            <w:tcW w:w="1970" w:type="dxa"/>
+            <w:tcW w:w="2059" w:type="dxa"/>
             <w:tcBorders>
               <w:top w:val="nil"/>
               <w:left w:val="nil"/>
@@ -7800,7 +8728,7 @@
         </w:tc>
         <w:tc>
           <w:tcPr>
-            <w:tcW w:w="2028" w:type="dxa"/>
+            <w:tcW w:w="1984" w:type="dxa"/>
             <w:tcBorders>
               <w:top w:val="nil"/>
               <w:left w:val="nil"/>
@@ -7830,6 +8758,31 @@
               </w:rPr>
               <w:t>P1</w:t>
             </w:r>
+          </w:p>
+        </w:tc>
+        <w:tc>
+          <w:tcPr>
+            <w:tcW w:w="1538" w:type="dxa"/>
+            <w:vMerge/>
+            <w:tcBorders>
+              <w:left w:val="single" w:sz="4" w:space="0" w:color="auto"/>
+              <w:bottom w:val="single" w:sz="4" w:space="0" w:color="auto"/>
+              <w:right w:val="single" w:sz="4" w:space="0" w:color="auto"/>
+            </w:tcBorders>
+            <w:vAlign w:val="center"/>
+          </w:tcPr>
+          <w:p>
+            <w:pPr>
+              <w:spacing w:line="256" w:lineRule="auto"/>
+              <w:ind w:firstLine="0"/>
+              <w:jc w:val="center"/>
+              <w:rPr>
+                <w:color w:val="000000"/>
+                <w:sz w:val="24"/>
+                <w:szCs w:val="24"/>
+                <w:lang w:val="en-US" w:eastAsia="ru-BY"/>
+              </w:rPr>
+            </w:pPr>
           </w:p>
         </w:tc>
       </w:tr>

</xml_diff>